<commit_message>
Documentacion solicitada en rubrica
</commit_message>
<xml_diff>
--- a/doc/kodigotarea2.docx
+++ b/doc/kodigotarea2.docx
@@ -1,13 +1,16 @@
 
 <file path=word/document.xml><?xml version="1.0" encoding="utf-8"?>
-<w:document xmlns:wpc="http://schemas.microsoft.com/office/word/2010/wordprocessingCanvas" xmlns:cx="http://schemas.microsoft.com/office/drawing/2014/chartex" xmlns:cx1="http://schemas.microsoft.com/office/drawing/2015/9/8/chartex" xmlns:cx2="http://schemas.microsoft.com/office/drawing/2015/10/21/chartex" xmlns:cx3="http://schemas.microsoft.com/office/drawing/2016/5/9/chartex" xmlns:cx4="http://schemas.microsoft.com/office/drawing/2016/5/10/chartex" xmlns:cx5="http://schemas.microsoft.com/office/drawing/2016/5/11/chartex" xmlns:cx6="http://schemas.microsoft.com/office/drawing/2016/5/12/chartex" xmlns:cx7="http://schemas.microsoft.com/office/drawing/2016/5/13/chartex" xmlns:cx8="http://schemas.microsoft.com/office/drawing/2016/5/14/chartex" xmlns:mc="http://schemas.openxmlformats.org/markup-compatibility/2006" xmlns:aink="http://schemas.microsoft.com/office/drawing/2016/ink" xmlns:am3d="http://schemas.microsoft.com/office/drawing/2017/model3d" xmlns:o="urn:schemas-microsoft-com:office:office" xmlns:r="http://schemas.openxmlformats.org/officeDocument/2006/relationships" xmlns:m="http://schemas.openxmlformats.org/officeDocument/2006/math" xmlns:v="urn:schemas-microsoft-com:vml" xmlns:wp14="http://schemas.microsoft.com/office/word/2010/wordprocessingDrawing" xmlns:wp="http://schemas.openxmlformats.org/drawingml/2006/wordprocessingDrawing" xmlns:w10="urn:schemas-microsoft-com:office:word" xmlns:w="http://schemas.openxmlformats.org/wordprocessingml/2006/main" xmlns:w14="http://schemas.microsoft.com/office/word/2010/wordml" xmlns:w15="http://schemas.microsoft.com/office/word/2012/wordml" xmlns:w16cex="http://schemas.microsoft.com/office/word/2018/wordml/cex" xmlns:w16cid="http://schemas.microsoft.com/office/word/2016/wordml/cid" xmlns:w16="http://schemas.microsoft.com/office/word/2018/wordml" xmlns:w16se="http://schemas.microsoft.com/office/word/2015/wordml/symex" xmlns:wpg="http://schemas.microsoft.com/office/word/2010/wordprocessingGroup" xmlns:wpi="http://schemas.microsoft.com/office/word/2010/wordprocessingInk" xmlns:wne="http://schemas.microsoft.com/office/word/2006/wordml" xmlns:wps="http://schemas.microsoft.com/office/word/2010/wordprocessingShape" mc:Ignorable="w14 w15 w16se w16cid w16 w16cex wp14">
+<w:document xmlns:wpc="http://schemas.microsoft.com/office/word/2010/wordprocessingCanvas" xmlns:cx="http://schemas.microsoft.com/office/drawing/2014/chartex" xmlns:cx1="http://schemas.microsoft.com/office/drawing/2015/9/8/chartex" xmlns:cx2="http://schemas.microsoft.com/office/drawing/2015/10/21/chartex" xmlns:cx3="http://schemas.microsoft.com/office/drawing/2016/5/9/chartex" xmlns:cx4="http://schemas.microsoft.com/office/drawing/2016/5/10/chartex" xmlns:cx5="http://schemas.microsoft.com/office/drawing/2016/5/11/chartex" xmlns:cx6="http://schemas.microsoft.com/office/drawing/2016/5/12/chartex" xmlns:cx7="http://schemas.microsoft.com/office/drawing/2016/5/13/chartex" xmlns:cx8="http://schemas.microsoft.com/office/drawing/2016/5/14/chartex" xmlns:mc="http://schemas.openxmlformats.org/markup-compatibility/2006" xmlns:aink="http://schemas.microsoft.com/office/drawing/2016/ink" xmlns:am3d="http://schemas.microsoft.com/office/drawing/2017/model3d" xmlns:o="urn:schemas-microsoft-com:office:office" xmlns:oel="http://schemas.microsoft.com/office/2019/extlst" xmlns:r="http://schemas.openxmlformats.org/officeDocument/2006/relationships" xmlns:m="http://schemas.openxmlformats.org/officeDocument/2006/math" xmlns:v="urn:schemas-microsoft-com:vml" xmlns:wp14="http://schemas.microsoft.com/office/word/2010/wordprocessingDrawing" xmlns:wp="http://schemas.openxmlformats.org/drawingml/2006/wordprocessingDrawing" xmlns:w10="urn:schemas-microsoft-com:office:word" xmlns:w="http://schemas.openxmlformats.org/wordprocessingml/2006/main" xmlns:w14="http://schemas.microsoft.com/office/word/2010/wordml" xmlns:w15="http://schemas.microsoft.com/office/word/2012/wordml" xmlns:w16cex="http://schemas.microsoft.com/office/word/2018/wordml/cex" xmlns:w16cid="http://schemas.microsoft.com/office/word/2016/wordml/cid" xmlns:w16="http://schemas.microsoft.com/office/word/2018/wordml" xmlns:w16du="http://schemas.microsoft.com/office/word/2023/wordml/word16du" xmlns:w16sdtdh="http://schemas.microsoft.com/office/word/2020/wordml/sdtdatahash" xmlns:w16se="http://schemas.microsoft.com/office/word/2015/wordml/symex" xmlns:wpg="http://schemas.microsoft.com/office/word/2010/wordprocessingGroup" xmlns:wpi="http://schemas.microsoft.com/office/word/2010/wordprocessingInk" xmlns:wne="http://schemas.microsoft.com/office/word/2006/wordml" xmlns:wps="http://schemas.microsoft.com/office/word/2010/wordprocessingShape" mc:Ignorable="w14 w15 w16se w16cid w16 w16cex w16sdtdh w16du wp14">
   <w:body>
     <w:p>
       <w:pPr>
+        <w:pStyle w:val="TtuloTDC"/>
+        <w:jc w:val="center"/>
         <w:rPr>
           <w:rFonts w:ascii="Arial" w:hAnsi="Arial" w:cs="Arial"/>
           <w:b/>
           <w:bCs/>
+          <w:color w:val="auto"/>
           <w:sz w:val="20"/>
           <w:szCs w:val="20"/>
         </w:rPr>
@@ -17,11 +20,514 @@
           <w:rFonts w:ascii="Arial" w:hAnsi="Arial" w:cs="Arial"/>
           <w:b/>
           <w:bCs/>
-          <w:sz w:val="20"/>
-          <w:szCs w:val="20"/>
-        </w:rPr>
-        <w:br w:type="page"/>
-      </w:r>
+          <w:color w:val="auto"/>
+          <w:sz w:val="20"/>
+          <w:szCs w:val="20"/>
+        </w:rPr>
+        <w:t xml:space="preserve">Academia </w:t>
+      </w:r>
+      <w:proofErr w:type="spellStart"/>
+      <w:r>
+        <w:rPr>
+          <w:rFonts w:ascii="Arial" w:hAnsi="Arial" w:cs="Arial"/>
+          <w:b/>
+          <w:bCs/>
+          <w:color w:val="auto"/>
+          <w:sz w:val="20"/>
+          <w:szCs w:val="20"/>
+        </w:rPr>
+        <w:t>Kodigo</w:t>
+      </w:r>
+      <w:proofErr w:type="spellEnd"/>
+      <w:r>
+        <w:rPr>
+          <w:rFonts w:ascii="Arial" w:hAnsi="Arial" w:cs="Arial"/>
+          <w:b/>
+          <w:bCs/>
+          <w:color w:val="auto"/>
+          <w:sz w:val="20"/>
+          <w:szCs w:val="20"/>
+        </w:rPr>
+        <w:t xml:space="preserve"> </w:t>
+      </w:r>
+    </w:p>
+    <w:p>
+      <w:pPr>
+        <w:pStyle w:val="TtuloTDC"/>
+        <w:jc w:val="center"/>
+        <w:rPr>
+          <w:rFonts w:ascii="Arial" w:hAnsi="Arial" w:cs="Arial"/>
+          <w:color w:val="auto"/>
+          <w:sz w:val="20"/>
+          <w:szCs w:val="20"/>
+        </w:rPr>
+      </w:pPr>
+      <w:r>
+        <w:rPr>
+          <w:rFonts w:ascii="Arial" w:hAnsi="Arial" w:cs="Arial"/>
+          <w:noProof/>
+          <w:color w:val="auto"/>
+          <w:sz w:val="20"/>
+          <w:szCs w:val="20"/>
+        </w:rPr>
+        <w:drawing>
+          <wp:inline distT="0" distB="0" distL="0" distR="0" wp14:anchorId="57B01C20" wp14:editId="10EA05D6">
+            <wp:extent cx="2141220" cy="2141220"/>
+            <wp:effectExtent l="0" t="0" r="0" b="0"/>
+            <wp:docPr id="475857080" name="Imagen 2" descr="Kodigo"/>
+            <wp:cNvGraphicFramePr>
+              <a:graphicFrameLocks xmlns:a="http://schemas.openxmlformats.org/drawingml/2006/main" noChangeAspect="1"/>
+            </wp:cNvGraphicFramePr>
+            <a:graphic xmlns:a="http://schemas.openxmlformats.org/drawingml/2006/main">
+              <a:graphicData uri="http://schemas.openxmlformats.org/drawingml/2006/picture">
+                <pic:pic xmlns:pic="http://schemas.openxmlformats.org/drawingml/2006/picture">
+                  <pic:nvPicPr>
+                    <pic:cNvPr id="0" name="Picture 17" descr="Kodigo"/>
+                    <pic:cNvPicPr>
+                      <a:picLocks noChangeAspect="1" noChangeArrowheads="1"/>
+                    </pic:cNvPicPr>
+                  </pic:nvPicPr>
+                  <pic:blipFill>
+                    <a:blip r:embed="rId8">
+                      <a:extLst>
+                        <a:ext uri="{28A0092B-C50C-407E-A947-70E740481C1C}">
+                          <a14:useLocalDpi xmlns:a14="http://schemas.microsoft.com/office/drawing/2010/main" val="0"/>
+                        </a:ext>
+                      </a:extLst>
+                    </a:blip>
+                    <a:srcRect/>
+                    <a:stretch>
+                      <a:fillRect/>
+                    </a:stretch>
+                  </pic:blipFill>
+                  <pic:spPr bwMode="auto">
+                    <a:xfrm>
+                      <a:off x="0" y="0"/>
+                      <a:ext cx="2141220" cy="2141220"/>
+                    </a:xfrm>
+                    <a:prstGeom prst="rect">
+                      <a:avLst/>
+                    </a:prstGeom>
+                    <a:noFill/>
+                    <a:ln>
+                      <a:noFill/>
+                    </a:ln>
+                  </pic:spPr>
+                </pic:pic>
+              </a:graphicData>
+            </a:graphic>
+          </wp:inline>
+        </w:drawing>
+      </w:r>
+    </w:p>
+    <w:p>
+      <w:pPr>
+        <w:pStyle w:val="TtuloTDC"/>
+        <w:jc w:val="center"/>
+        <w:rPr>
+          <w:rFonts w:ascii="Arial" w:hAnsi="Arial" w:cs="Arial"/>
+          <w:sz w:val="20"/>
+          <w:szCs w:val="20"/>
+        </w:rPr>
+      </w:pPr>
+      <w:r>
+        <w:rPr>
+          <w:rFonts w:ascii="Arial" w:hAnsi="Arial" w:cs="Arial"/>
+          <w:sz w:val="20"/>
+          <w:szCs w:val="20"/>
+        </w:rPr>
+        <w:pict w14:anchorId="134CC90F">
+          <v:rect id="_x0000_i1025" style="width:0;height:1.5pt" o:hralign="center" o:hrstd="t" o:hr="t" fillcolor="#a0a0a0" stroked="f"/>
+        </w:pict>
+      </w:r>
+    </w:p>
+    <w:p>
+      <w:pPr>
+        <w:pStyle w:val="TtuloTDC"/>
+        <w:jc w:val="center"/>
+        <w:rPr>
+          <w:rFonts w:ascii="Arial" w:hAnsi="Arial" w:cs="Arial"/>
+          <w:color w:val="auto"/>
+          <w:sz w:val="20"/>
+          <w:szCs w:val="20"/>
+        </w:rPr>
+      </w:pPr>
+      <w:r>
+        <w:rPr>
+          <w:rFonts w:ascii="Arial" w:hAnsi="Arial" w:cs="Arial"/>
+          <w:b/>
+          <w:bCs/>
+          <w:color w:val="auto"/>
+          <w:sz w:val="20"/>
+          <w:szCs w:val="20"/>
+        </w:rPr>
+        <w:t>Tema:</w:t>
+      </w:r>
+      <w:r>
+        <w:rPr>
+          <w:rFonts w:ascii="Arial" w:hAnsi="Arial" w:cs="Arial"/>
+          <w:color w:val="auto"/>
+          <w:sz w:val="20"/>
+          <w:szCs w:val="20"/>
+        </w:rPr>
+        <w:t xml:space="preserve"> Implementación y Análisis de Algoritmos de Búsqueda y Ordenamiento en Java</w:t>
+      </w:r>
+    </w:p>
+    <w:p>
+      <w:pPr>
+        <w:pStyle w:val="TtuloTDC"/>
+        <w:jc w:val="center"/>
+        <w:rPr>
+          <w:rFonts w:ascii="Arial" w:hAnsi="Arial" w:cs="Arial"/>
+          <w:color w:val="auto"/>
+          <w:sz w:val="20"/>
+          <w:szCs w:val="20"/>
+        </w:rPr>
+      </w:pPr>
+      <w:r>
+        <w:rPr>
+          <w:rFonts w:ascii="Arial" w:hAnsi="Arial" w:cs="Arial"/>
+          <w:color w:val="auto"/>
+          <w:sz w:val="20"/>
+          <w:szCs w:val="20"/>
+        </w:rPr>
+        <w:pict w14:anchorId="6E61A5D3">
+          <v:rect id="_x0000_i1026" style="width:0;height:1.5pt" o:hralign="center" o:hrstd="t" o:hr="t" fillcolor="#a0a0a0" stroked="f"/>
+        </w:pict>
+      </w:r>
+    </w:p>
+    <w:p>
+      <w:pPr>
+        <w:pStyle w:val="TtuloTDC"/>
+        <w:jc w:val="center"/>
+        <w:rPr>
+          <w:rFonts w:ascii="Arial" w:hAnsi="Arial" w:cs="Arial"/>
+          <w:color w:val="auto"/>
+          <w:sz w:val="20"/>
+          <w:szCs w:val="20"/>
+        </w:rPr>
+      </w:pPr>
+      <w:r>
+        <w:rPr>
+          <w:rFonts w:ascii="Arial" w:hAnsi="Arial" w:cs="Arial"/>
+          <w:b/>
+          <w:bCs/>
+          <w:color w:val="auto"/>
+          <w:sz w:val="20"/>
+          <w:szCs w:val="20"/>
+        </w:rPr>
+        <w:t>Integrantes del Grupo:</w:t>
+      </w:r>
+    </w:p>
+    <w:p>
+      <w:pPr>
+        <w:pStyle w:val="TtuloTDC"/>
+        <w:numPr>
+          <w:ilvl w:val="0"/>
+          <w:numId w:val="4"/>
+        </w:numPr>
+        <w:jc w:val="center"/>
+        <w:rPr>
+          <w:rFonts w:ascii="Arial" w:hAnsi="Arial" w:cs="Arial"/>
+          <w:color w:val="auto"/>
+          <w:sz w:val="20"/>
+          <w:szCs w:val="20"/>
+        </w:rPr>
+      </w:pPr>
+      <w:r>
+        <w:rPr>
+          <w:rFonts w:ascii="Arial" w:hAnsi="Arial" w:cs="Arial"/>
+          <w:color w:val="auto"/>
+          <w:sz w:val="20"/>
+          <w:szCs w:val="20"/>
+        </w:rPr>
+        <w:t>Edwin Romeo Rivas Diaz</w:t>
+      </w:r>
+    </w:p>
+    <w:p>
+      <w:pPr>
+        <w:pStyle w:val="TtuloTDC"/>
+        <w:numPr>
+          <w:ilvl w:val="0"/>
+          <w:numId w:val="4"/>
+        </w:numPr>
+        <w:jc w:val="center"/>
+        <w:rPr>
+          <w:rFonts w:ascii="Arial" w:hAnsi="Arial" w:cs="Arial"/>
+          <w:color w:val="auto"/>
+          <w:sz w:val="20"/>
+          <w:szCs w:val="20"/>
+        </w:rPr>
+      </w:pPr>
+      <w:r>
+        <w:rPr>
+          <w:rFonts w:ascii="Arial" w:hAnsi="Arial" w:cs="Arial"/>
+          <w:color w:val="auto"/>
+          <w:sz w:val="20"/>
+          <w:szCs w:val="20"/>
+        </w:rPr>
+        <w:t>Luis Ernesto Figueroa Vásquez</w:t>
+      </w:r>
+    </w:p>
+    <w:p>
+      <w:pPr>
+        <w:pStyle w:val="TtuloTDC"/>
+        <w:numPr>
+          <w:ilvl w:val="0"/>
+          <w:numId w:val="4"/>
+        </w:numPr>
+        <w:jc w:val="center"/>
+        <w:rPr>
+          <w:rFonts w:ascii="Arial" w:hAnsi="Arial" w:cs="Arial"/>
+          <w:color w:val="auto"/>
+          <w:sz w:val="20"/>
+          <w:szCs w:val="20"/>
+        </w:rPr>
+      </w:pPr>
+      <w:r>
+        <w:rPr>
+          <w:rFonts w:ascii="Arial" w:hAnsi="Arial" w:cs="Arial"/>
+          <w:color w:val="auto"/>
+          <w:sz w:val="20"/>
+          <w:szCs w:val="20"/>
+        </w:rPr>
+        <w:t>Kevin Alexander Aquino Vásquez</w:t>
+      </w:r>
+    </w:p>
+    <w:p>
+      <w:pPr>
+        <w:pStyle w:val="TtuloTDC"/>
+        <w:numPr>
+          <w:ilvl w:val="0"/>
+          <w:numId w:val="4"/>
+        </w:numPr>
+        <w:jc w:val="center"/>
+        <w:rPr>
+          <w:rFonts w:ascii="Arial" w:hAnsi="Arial" w:cs="Arial"/>
+          <w:color w:val="auto"/>
+          <w:sz w:val="20"/>
+          <w:szCs w:val="20"/>
+        </w:rPr>
+      </w:pPr>
+      <w:r>
+        <w:rPr>
+          <w:rFonts w:ascii="Arial" w:hAnsi="Arial" w:cs="Arial"/>
+          <w:color w:val="auto"/>
+          <w:sz w:val="20"/>
+          <w:szCs w:val="20"/>
+        </w:rPr>
+        <w:t>Luis Alexis Velázquez Godoy</w:t>
+      </w:r>
+    </w:p>
+    <w:p>
+      <w:pPr>
+        <w:pStyle w:val="TtuloTDC"/>
+        <w:numPr>
+          <w:ilvl w:val="0"/>
+          <w:numId w:val="4"/>
+        </w:numPr>
+        <w:jc w:val="center"/>
+        <w:rPr>
+          <w:rFonts w:ascii="Arial" w:hAnsi="Arial" w:cs="Arial"/>
+          <w:color w:val="auto"/>
+          <w:sz w:val="20"/>
+          <w:szCs w:val="20"/>
+        </w:rPr>
+      </w:pPr>
+      <w:r>
+        <w:rPr>
+          <w:rFonts w:ascii="Arial" w:hAnsi="Arial" w:cs="Arial"/>
+          <w:color w:val="auto"/>
+          <w:sz w:val="20"/>
+          <w:szCs w:val="20"/>
+        </w:rPr>
+        <w:t>Guillermo Alberto Asensio Jiménez</w:t>
+      </w:r>
+    </w:p>
+    <w:p>
+      <w:pPr>
+        <w:pStyle w:val="TtuloTDC"/>
+        <w:numPr>
+          <w:ilvl w:val="0"/>
+          <w:numId w:val="4"/>
+        </w:numPr>
+        <w:spacing w:line="480" w:lineRule="auto"/>
+        <w:jc w:val="center"/>
+        <w:rPr>
+          <w:rFonts w:ascii="Arial" w:hAnsi="Arial" w:cs="Arial"/>
+          <w:color w:val="auto"/>
+          <w:sz w:val="20"/>
+          <w:szCs w:val="20"/>
+        </w:rPr>
+      </w:pPr>
+      <w:r>
+        <w:rPr>
+          <w:rFonts w:ascii="Arial" w:hAnsi="Arial" w:cs="Arial"/>
+          <w:color w:val="auto"/>
+          <w:sz w:val="20"/>
+          <w:szCs w:val="20"/>
+        </w:rPr>
+        <w:t xml:space="preserve">Moisés Roberto Hernández </w:t>
+      </w:r>
+      <w:proofErr w:type="spellStart"/>
+      <w:r>
+        <w:rPr>
+          <w:rFonts w:ascii="Arial" w:hAnsi="Arial" w:cs="Arial"/>
+          <w:color w:val="auto"/>
+          <w:sz w:val="20"/>
+          <w:szCs w:val="20"/>
+        </w:rPr>
+        <w:t>Hernández</w:t>
+      </w:r>
+      <w:proofErr w:type="spellEnd"/>
+    </w:p>
+    <w:p>
+      <w:pPr>
+        <w:pStyle w:val="Prrafodelista"/>
+        <w:numPr>
+          <w:ilvl w:val="0"/>
+          <w:numId w:val="4"/>
+        </w:numPr>
+        <w:spacing w:line="480" w:lineRule="auto"/>
+        <w:jc w:val="center"/>
+        <w:rPr>
+          <w:lang w:eastAsia="es-SV"/>
+        </w:rPr>
+      </w:pPr>
+      <w:r>
+        <w:rPr>
+          <w:lang w:eastAsia="es-SV"/>
+        </w:rPr>
+        <w:t>Jonathan Alexander Ramirez Vasquez</w:t>
+      </w:r>
+    </w:p>
+    <w:p>
+      <w:pPr>
+        <w:pStyle w:val="TtuloTDC"/>
+        <w:jc w:val="center"/>
+        <w:rPr>
+          <w:rFonts w:ascii="Arial" w:hAnsi="Arial" w:cs="Arial"/>
+          <w:color w:val="auto"/>
+          <w:sz w:val="20"/>
+          <w:szCs w:val="20"/>
+        </w:rPr>
+      </w:pPr>
+      <w:r>
+        <w:rPr>
+          <w:rFonts w:ascii="Arial" w:hAnsi="Arial" w:cs="Arial"/>
+          <w:color w:val="auto"/>
+          <w:sz w:val="20"/>
+          <w:szCs w:val="20"/>
+        </w:rPr>
+        <w:pict w14:anchorId="33237F26">
+          <v:rect id="_x0000_i1027" style="width:0;height:1.5pt" o:hralign="center" o:hrstd="t" o:hr="t" fillcolor="#a0a0a0" stroked="f"/>
+        </w:pict>
+      </w:r>
+    </w:p>
+    <w:p>
+      <w:pPr>
+        <w:pStyle w:val="TtuloTDC"/>
+        <w:jc w:val="center"/>
+        <w:rPr>
+          <w:rFonts w:ascii="Arial" w:hAnsi="Arial" w:cs="Arial"/>
+          <w:color w:val="auto"/>
+          <w:sz w:val="20"/>
+          <w:szCs w:val="20"/>
+        </w:rPr>
+      </w:pPr>
+      <w:r>
+        <w:rPr>
+          <w:rFonts w:ascii="Arial" w:hAnsi="Arial" w:cs="Arial"/>
+          <w:b/>
+          <w:bCs/>
+          <w:color w:val="auto"/>
+          <w:sz w:val="20"/>
+          <w:szCs w:val="20"/>
+        </w:rPr>
+        <w:t>[30/9/2024]</w:t>
+      </w:r>
+    </w:p>
+    <w:p>
+      <w:pPr>
+        <w:rPr>
+          <w:rFonts w:ascii="Arial" w:hAnsi="Arial" w:cs="Arial"/>
+          <w:sz w:val="20"/>
+          <w:szCs w:val="20"/>
+          <w:lang w:eastAsia="es-SV"/>
+        </w:rPr>
+      </w:pPr>
+    </w:p>
+    <w:p>
+      <w:pPr>
+        <w:rPr>
+          <w:rFonts w:ascii="Arial" w:hAnsi="Arial" w:cs="Arial"/>
+          <w:sz w:val="20"/>
+          <w:szCs w:val="20"/>
+          <w:lang w:eastAsia="es-SV"/>
+        </w:rPr>
+      </w:pPr>
+    </w:p>
+    <w:p>
+      <w:pPr>
+        <w:rPr>
+          <w:rFonts w:ascii="Arial" w:hAnsi="Arial" w:cs="Arial"/>
+          <w:sz w:val="20"/>
+          <w:szCs w:val="20"/>
+          <w:lang w:eastAsia="es-SV"/>
+        </w:rPr>
+      </w:pPr>
+    </w:p>
+    <w:p>
+      <w:pPr>
+        <w:rPr>
+          <w:rFonts w:ascii="Arial" w:hAnsi="Arial" w:cs="Arial"/>
+          <w:sz w:val="20"/>
+          <w:szCs w:val="20"/>
+          <w:lang w:eastAsia="es-SV"/>
+        </w:rPr>
+      </w:pPr>
+    </w:p>
+    <w:p>
+      <w:pPr>
+        <w:rPr>
+          <w:lang w:eastAsia="es-SV"/>
+        </w:rPr>
+      </w:pPr>
+    </w:p>
+    <w:p>
+      <w:pPr>
+        <w:rPr>
+          <w:lang w:eastAsia="es-SV"/>
+        </w:rPr>
+      </w:pPr>
+    </w:p>
+    <w:p>
+      <w:pPr>
+        <w:rPr>
+          <w:lang w:eastAsia="es-SV"/>
+        </w:rPr>
+      </w:pPr>
+    </w:p>
+    <w:p>
+      <w:pPr>
+        <w:rPr>
+          <w:lang w:eastAsia="es-SV"/>
+        </w:rPr>
+      </w:pPr>
+    </w:p>
+    <w:p>
+      <w:pPr>
+        <w:rPr>
+          <w:lang w:eastAsia="es-SV"/>
+        </w:rPr>
+      </w:pPr>
+    </w:p>
+    <w:p>
+      <w:pPr>
+        <w:rPr>
+          <w:lang w:eastAsia="es-SV"/>
+        </w:rPr>
+      </w:pPr>
     </w:p>
     <w:sdt>
       <w:sdtPr>
@@ -1073,7 +1579,43 @@
           <w:sz w:val="20"/>
           <w:szCs w:val="20"/>
         </w:rPr>
-        <w:t xml:space="preserve"> el ordenamiento por burbuja, ordenamiento rápido (quicksort) y el ordenamiento por mezcla (mergesort), además de estos están dos de los que vamos a estudiar como el ordenamiento por inserción y el ordenamiento por selección.</w:t>
+        <w:t xml:space="preserve"> el ordenamiento por burbuja, ordenamiento rápido (</w:t>
+      </w:r>
+      <w:proofErr w:type="spellStart"/>
+      <w:r>
+        <w:rPr>
+          <w:rFonts w:ascii="Arial" w:hAnsi="Arial" w:cs="Arial"/>
+          <w:sz w:val="20"/>
+          <w:szCs w:val="20"/>
+        </w:rPr>
+        <w:t>quicksort</w:t>
+      </w:r>
+      <w:proofErr w:type="spellEnd"/>
+      <w:r>
+        <w:rPr>
+          <w:rFonts w:ascii="Arial" w:hAnsi="Arial" w:cs="Arial"/>
+          <w:sz w:val="20"/>
+          <w:szCs w:val="20"/>
+        </w:rPr>
+        <w:t>) y el ordenamiento por mezcla (</w:t>
+      </w:r>
+      <w:proofErr w:type="spellStart"/>
+      <w:r>
+        <w:rPr>
+          <w:rFonts w:ascii="Arial" w:hAnsi="Arial" w:cs="Arial"/>
+          <w:sz w:val="20"/>
+          <w:szCs w:val="20"/>
+        </w:rPr>
+        <w:t>mergesort</w:t>
+      </w:r>
+      <w:proofErr w:type="spellEnd"/>
+      <w:r>
+        <w:rPr>
+          <w:rFonts w:ascii="Arial" w:hAnsi="Arial" w:cs="Arial"/>
+          <w:sz w:val="20"/>
+          <w:szCs w:val="20"/>
+        </w:rPr>
+        <w:t>), además de estos están dos de los que vamos a estudiar como el ordenamiento por inserción y el ordenamiento por selección.</w:t>
       </w:r>
     </w:p>
     <w:p>
@@ -1762,7 +2304,7 @@
           <w:szCs w:val="20"/>
         </w:rPr>
         <w:sectPr>
-          <w:footerReference w:type="default" r:id="rId8"/>
+          <w:footerReference w:type="default" r:id="rId9"/>
           <w:pgSz w:w="12240" w:h="15840"/>
           <w:pgMar w:top="1417" w:right="1701" w:bottom="1417" w:left="1701" w:header="708" w:footer="708" w:gutter="0"/>
           <w:pgNumType w:start="1"/>
@@ -1865,7 +2407,7 @@
                     <pic:cNvPicPr/>
                   </pic:nvPicPr>
                   <pic:blipFill>
-                    <a:blip r:embed="rId9"/>
+                    <a:blip r:embed="rId10"/>
                     <a:stretch>
                       <a:fillRect/>
                     </a:stretch>
@@ -1901,7 +2443,25 @@
           <w:sz w:val="20"/>
           <w:szCs w:val="20"/>
         </w:rPr>
-        <w:t>En el ejemplo anterior, se recorre el array para buscar el elemento (target) que se desea encontrar</w:t>
+        <w:t>En el ejemplo anterior, se recorre el array para buscar el elemento (</w:t>
+      </w:r>
+      <w:proofErr w:type="gramStart"/>
+      <w:r>
+        <w:rPr>
+          <w:rFonts w:ascii="Arial" w:hAnsi="Arial" w:cs="Arial"/>
+          <w:sz w:val="20"/>
+          <w:szCs w:val="20"/>
+        </w:rPr>
+        <w:t>target</w:t>
+      </w:r>
+      <w:proofErr w:type="gramEnd"/>
+      <w:r>
+        <w:rPr>
+          <w:rFonts w:ascii="Arial" w:hAnsi="Arial" w:cs="Arial"/>
+          <w:sz w:val="20"/>
+          <w:szCs w:val="20"/>
+        </w:rPr>
+        <w:t>) que se desea encontrar</w:t>
       </w:r>
       <w:r>
         <w:rPr>
@@ -2178,7 +2738,7 @@
                     <pic:cNvPicPr/>
                   </pic:nvPicPr>
                   <pic:blipFill>
-                    <a:blip r:embed="rId10"/>
+                    <a:blip r:embed="rId11"/>
                     <a:stretch>
                       <a:fillRect/>
                     </a:stretch>
@@ -2266,7 +2826,25 @@
           <w:sz w:val="20"/>
           <w:szCs w:val="20"/>
         </w:rPr>
-        <w:t>Mejor caso: O(1) (si el elemento está al principio)</w:t>
+        <w:t xml:space="preserve">Mejor caso: </w:t>
+      </w:r>
+      <w:proofErr w:type="gramStart"/>
+      <w:r>
+        <w:rPr>
+          <w:rFonts w:ascii="Arial" w:hAnsi="Arial" w:cs="Arial"/>
+          <w:sz w:val="20"/>
+          <w:szCs w:val="20"/>
+        </w:rPr>
+        <w:t>O(</w:t>
+      </w:r>
+      <w:proofErr w:type="gramEnd"/>
+      <w:r>
+        <w:rPr>
+          <w:rFonts w:ascii="Arial" w:hAnsi="Arial" w:cs="Arial"/>
+          <w:sz w:val="20"/>
+          <w:szCs w:val="20"/>
+        </w:rPr>
+        <w:t>1) (si el elemento está al principio)</w:t>
       </w:r>
     </w:p>
     <w:p>
@@ -2356,7 +2934,25 @@
           <w:sz w:val="20"/>
           <w:szCs w:val="20"/>
         </w:rPr>
-        <w:t>(target=3) la complejidad sería O(1) ya que está al principio y recorre el arreglo 1 vez</w:t>
+        <w:t xml:space="preserve">(target=3) la complejidad sería </w:t>
+      </w:r>
+      <w:proofErr w:type="gramStart"/>
+      <w:r>
+        <w:rPr>
+          <w:rFonts w:ascii="Arial" w:hAnsi="Arial" w:cs="Arial"/>
+          <w:sz w:val="20"/>
+          <w:szCs w:val="20"/>
+        </w:rPr>
+        <w:t>O(</w:t>
+      </w:r>
+      <w:proofErr w:type="gramEnd"/>
+      <w:r>
+        <w:rPr>
+          <w:rFonts w:ascii="Arial" w:hAnsi="Arial" w:cs="Arial"/>
+          <w:sz w:val="20"/>
+          <w:szCs w:val="20"/>
+        </w:rPr>
+        <w:t>1) ya que está al principio y recorre el arreglo 1 vez</w:t>
       </w:r>
       <w:r>
         <w:rPr>
@@ -2400,7 +2996,25 @@
           <w:sz w:val="20"/>
           <w:szCs w:val="20"/>
         </w:rPr>
-        <w:t xml:space="preserve"> Simple de implementar y funciona con arrays no ordenados.</w:t>
+        <w:t xml:space="preserve"> Simple de implementar y funciona con </w:t>
+      </w:r>
+      <w:proofErr w:type="spellStart"/>
+      <w:r>
+        <w:rPr>
+          <w:rFonts w:ascii="Arial" w:hAnsi="Arial" w:cs="Arial"/>
+          <w:sz w:val="20"/>
+          <w:szCs w:val="20"/>
+        </w:rPr>
+        <w:t>arrays</w:t>
+      </w:r>
+      <w:proofErr w:type="spellEnd"/>
+      <w:r>
+        <w:rPr>
+          <w:rFonts w:ascii="Arial" w:hAnsi="Arial" w:cs="Arial"/>
+          <w:sz w:val="20"/>
+          <w:szCs w:val="20"/>
+        </w:rPr>
+        <w:t xml:space="preserve"> no ordenados.</w:t>
       </w:r>
     </w:p>
     <w:p>
@@ -2428,7 +3042,25 @@
           <w:sz w:val="20"/>
           <w:szCs w:val="20"/>
         </w:rPr>
-        <w:t xml:space="preserve"> Ineficiente para arrays grandes, ya que en el </w:t>
+        <w:t xml:space="preserve"> Ineficiente para </w:t>
+      </w:r>
+      <w:proofErr w:type="spellStart"/>
+      <w:r>
+        <w:rPr>
+          <w:rFonts w:ascii="Arial" w:hAnsi="Arial" w:cs="Arial"/>
+          <w:sz w:val="20"/>
+          <w:szCs w:val="20"/>
+        </w:rPr>
+        <w:t>arrays</w:t>
+      </w:r>
+      <w:proofErr w:type="spellEnd"/>
+      <w:r>
+        <w:rPr>
+          <w:rFonts w:ascii="Arial" w:hAnsi="Arial" w:cs="Arial"/>
+          <w:sz w:val="20"/>
+          <w:szCs w:val="20"/>
+        </w:rPr>
+        <w:t xml:space="preserve"> grandes, ya que en el </w:t>
       </w:r>
       <w:r>
         <w:rPr>
@@ -2565,7 +3197,7 @@
                     <pic:cNvPicPr/>
                   </pic:nvPicPr>
                   <pic:blipFill>
-                    <a:blip r:embed="rId11"/>
+                    <a:blip r:embed="rId12"/>
                     <a:stretch>
                       <a:fillRect/>
                     </a:stretch>
@@ -2634,39 +3266,39 @@
           <w:rFonts w:ascii="Arial" w:eastAsiaTheme="minorHAnsi" w:hAnsi="Arial" w:cs="Arial"/>
           <w:lang w:eastAsia="en-US"/>
         </w:rPr>
-        <w:t>Mientras left &lt;= right:</w:t>
-      </w:r>
+        <w:t xml:space="preserve">Mientras </w:t>
+      </w:r>
+      <w:proofErr w:type="spellStart"/>
       <w:r>
         <w:rPr>
           <w:rFonts w:ascii="Arial" w:eastAsiaTheme="minorHAnsi" w:hAnsi="Arial" w:cs="Arial"/>
           <w:lang w:eastAsia="en-US"/>
         </w:rPr>
-        <w:br/>
-        <w:t xml:space="preserve">      mid = (left + right) / 2</w:t>
-      </w:r>
+        <w:t>left</w:t>
+      </w:r>
+      <w:proofErr w:type="spellEnd"/>
       <w:r>
         <w:rPr>
           <w:rFonts w:ascii="Arial" w:eastAsiaTheme="minorHAnsi" w:hAnsi="Arial" w:cs="Arial"/>
           <w:lang w:eastAsia="en-US"/>
         </w:rPr>
-        <w:br/>
-        <w:t xml:space="preserve">      Si array[mid] es igual al objetivo:</w:t>
-      </w:r>
+        <w:t xml:space="preserve"> &lt;= </w:t>
+      </w:r>
+      <w:proofErr w:type="spellStart"/>
       <w:r>
         <w:rPr>
           <w:rFonts w:ascii="Arial" w:eastAsiaTheme="minorHAnsi" w:hAnsi="Arial" w:cs="Arial"/>
           <w:lang w:eastAsia="en-US"/>
         </w:rPr>
-        <w:br/>
-        <w:t xml:space="preserve">           Retorna mid</w:t>
-      </w:r>
+        <w:t>right</w:t>
+      </w:r>
+      <w:proofErr w:type="spellEnd"/>
       <w:r>
         <w:rPr>
           <w:rFonts w:ascii="Arial" w:eastAsiaTheme="minorHAnsi" w:hAnsi="Arial" w:cs="Arial"/>
           <w:lang w:eastAsia="en-US"/>
         </w:rPr>
-        <w:br/>
-        <w:t xml:space="preserve">      Si array[mid] es menor que el objetivo:</w:t>
+        <w:t>:</w:t>
       </w:r>
       <w:r>
         <w:rPr>
@@ -2674,13 +3306,150 @@
           <w:lang w:eastAsia="en-US"/>
         </w:rPr>
         <w:br/>
-        <w:t xml:space="preserve">           Ajusta left a mid + 1</w:t>
-      </w:r>
+        <w:t xml:space="preserve">      </w:t>
+      </w:r>
+      <w:proofErr w:type="spellStart"/>
       <w:r>
         <w:rPr>
           <w:rFonts w:ascii="Arial" w:eastAsiaTheme="minorHAnsi" w:hAnsi="Arial" w:cs="Arial"/>
           <w:lang w:eastAsia="en-US"/>
         </w:rPr>
+        <w:t>mid</w:t>
+      </w:r>
+      <w:proofErr w:type="spellEnd"/>
+      <w:r>
+        <w:rPr>
+          <w:rFonts w:ascii="Arial" w:eastAsiaTheme="minorHAnsi" w:hAnsi="Arial" w:cs="Arial"/>
+          <w:lang w:eastAsia="en-US"/>
+        </w:rPr>
+        <w:t xml:space="preserve"> = (</w:t>
+      </w:r>
+      <w:proofErr w:type="spellStart"/>
+      <w:r>
+        <w:rPr>
+          <w:rFonts w:ascii="Arial" w:eastAsiaTheme="minorHAnsi" w:hAnsi="Arial" w:cs="Arial"/>
+          <w:lang w:eastAsia="en-US"/>
+        </w:rPr>
+        <w:t>left</w:t>
+      </w:r>
+      <w:proofErr w:type="spellEnd"/>
+      <w:r>
+        <w:rPr>
+          <w:rFonts w:ascii="Arial" w:eastAsiaTheme="minorHAnsi" w:hAnsi="Arial" w:cs="Arial"/>
+          <w:lang w:eastAsia="en-US"/>
+        </w:rPr>
+        <w:t xml:space="preserve"> + </w:t>
+      </w:r>
+      <w:proofErr w:type="spellStart"/>
+      <w:r>
+        <w:rPr>
+          <w:rFonts w:ascii="Arial" w:eastAsiaTheme="minorHAnsi" w:hAnsi="Arial" w:cs="Arial"/>
+          <w:lang w:eastAsia="en-US"/>
+        </w:rPr>
+        <w:t>right</w:t>
+      </w:r>
+      <w:proofErr w:type="spellEnd"/>
+      <w:r>
+        <w:rPr>
+          <w:rFonts w:ascii="Arial" w:eastAsiaTheme="minorHAnsi" w:hAnsi="Arial" w:cs="Arial"/>
+          <w:lang w:eastAsia="en-US"/>
+        </w:rPr>
+        <w:t>) / 2</w:t>
+      </w:r>
+      <w:r>
+        <w:rPr>
+          <w:rFonts w:ascii="Arial" w:eastAsiaTheme="minorHAnsi" w:hAnsi="Arial" w:cs="Arial"/>
+          <w:lang w:eastAsia="en-US"/>
+        </w:rPr>
+        <w:br/>
+        <w:t xml:space="preserve">      Si array[</w:t>
+      </w:r>
+      <w:proofErr w:type="spellStart"/>
+      <w:r>
+        <w:rPr>
+          <w:rFonts w:ascii="Arial" w:eastAsiaTheme="minorHAnsi" w:hAnsi="Arial" w:cs="Arial"/>
+          <w:lang w:eastAsia="en-US"/>
+        </w:rPr>
+        <w:t>mid</w:t>
+      </w:r>
+      <w:proofErr w:type="spellEnd"/>
+      <w:r>
+        <w:rPr>
+          <w:rFonts w:ascii="Arial" w:eastAsiaTheme="minorHAnsi" w:hAnsi="Arial" w:cs="Arial"/>
+          <w:lang w:eastAsia="en-US"/>
+        </w:rPr>
+        <w:t>] es igual al objetivo:</w:t>
+      </w:r>
+      <w:r>
+        <w:rPr>
+          <w:rFonts w:ascii="Arial" w:eastAsiaTheme="minorHAnsi" w:hAnsi="Arial" w:cs="Arial"/>
+          <w:lang w:eastAsia="en-US"/>
+        </w:rPr>
+        <w:br/>
+        <w:t xml:space="preserve">           Retorna </w:t>
+      </w:r>
+      <w:proofErr w:type="spellStart"/>
+      <w:r>
+        <w:rPr>
+          <w:rFonts w:ascii="Arial" w:eastAsiaTheme="minorHAnsi" w:hAnsi="Arial" w:cs="Arial"/>
+          <w:lang w:eastAsia="en-US"/>
+        </w:rPr>
+        <w:t>mid</w:t>
+      </w:r>
+      <w:proofErr w:type="spellEnd"/>
+      <w:r>
+        <w:rPr>
+          <w:rFonts w:ascii="Arial" w:eastAsiaTheme="minorHAnsi" w:hAnsi="Arial" w:cs="Arial"/>
+          <w:lang w:eastAsia="en-US"/>
+        </w:rPr>
+        <w:br/>
+        <w:t xml:space="preserve">      Si array[</w:t>
+      </w:r>
+      <w:proofErr w:type="spellStart"/>
+      <w:r>
+        <w:rPr>
+          <w:rFonts w:ascii="Arial" w:eastAsiaTheme="minorHAnsi" w:hAnsi="Arial" w:cs="Arial"/>
+          <w:lang w:eastAsia="en-US"/>
+        </w:rPr>
+        <w:t>mid</w:t>
+      </w:r>
+      <w:proofErr w:type="spellEnd"/>
+      <w:r>
+        <w:rPr>
+          <w:rFonts w:ascii="Arial" w:eastAsiaTheme="minorHAnsi" w:hAnsi="Arial" w:cs="Arial"/>
+          <w:lang w:eastAsia="en-US"/>
+        </w:rPr>
+        <w:t>] es menor que el objetivo:</w:t>
+      </w:r>
+      <w:r>
+        <w:rPr>
+          <w:rFonts w:ascii="Arial" w:eastAsiaTheme="minorHAnsi" w:hAnsi="Arial" w:cs="Arial"/>
+          <w:lang w:eastAsia="en-US"/>
+        </w:rPr>
+        <w:br/>
+        <w:t xml:space="preserve">           Ajusta </w:t>
+      </w:r>
+      <w:proofErr w:type="spellStart"/>
+      <w:r>
+        <w:rPr>
+          <w:rFonts w:ascii="Arial" w:eastAsiaTheme="minorHAnsi" w:hAnsi="Arial" w:cs="Arial"/>
+          <w:lang w:eastAsia="en-US"/>
+        </w:rPr>
+        <w:t>left</w:t>
+      </w:r>
+      <w:proofErr w:type="spellEnd"/>
+      <w:r>
+        <w:rPr>
+          <w:rFonts w:ascii="Arial" w:eastAsiaTheme="minorHAnsi" w:hAnsi="Arial" w:cs="Arial"/>
+          <w:lang w:eastAsia="en-US"/>
+        </w:rPr>
+        <w:t xml:space="preserve"> a mid + 1</w:t>
+      </w:r>
+      <w:r>
+        <w:rPr>
+          <w:rFonts w:ascii="Arial" w:eastAsiaTheme="minorHAnsi" w:hAnsi="Arial" w:cs="Arial"/>
+          <w:lang w:eastAsia="en-US"/>
+        </w:rPr>
         <w:br/>
         <w:t xml:space="preserve">      De lo contrario:</w:t>
       </w:r>
@@ -2690,7 +3459,23 @@
           <w:lang w:eastAsia="en-US"/>
         </w:rPr>
         <w:br/>
-        <w:t xml:space="preserve">          Ajusta right a mid - 1</w:t>
+        <w:t xml:space="preserve">          Ajusta </w:t>
+      </w:r>
+      <w:proofErr w:type="spellStart"/>
+      <w:r>
+        <w:rPr>
+          <w:rFonts w:ascii="Arial" w:eastAsiaTheme="minorHAnsi" w:hAnsi="Arial" w:cs="Arial"/>
+          <w:lang w:eastAsia="en-US"/>
+        </w:rPr>
+        <w:t>right</w:t>
+      </w:r>
+      <w:proofErr w:type="spellEnd"/>
+      <w:r>
+        <w:rPr>
+          <w:rFonts w:ascii="Arial" w:eastAsiaTheme="minorHAnsi" w:hAnsi="Arial" w:cs="Arial"/>
+          <w:lang w:eastAsia="en-US"/>
+        </w:rPr>
+        <w:t xml:space="preserve"> a mid - 1</w:t>
       </w:r>
       <w:r>
         <w:rPr>
@@ -2765,7 +3550,7 @@
                     <pic:cNvPicPr/>
                   </pic:nvPicPr>
                   <pic:blipFill>
-                    <a:blip r:embed="rId12"/>
+                    <a:blip r:embed="rId13"/>
                     <a:stretch>
                       <a:fillRect/>
                     </a:stretch>
@@ -2824,7 +3609,25 @@
           <w:sz w:val="20"/>
           <w:szCs w:val="20"/>
         </w:rPr>
-        <w:t>Mejor caso: O(1) (si el objetivo está en el medio)</w:t>
+        <w:t xml:space="preserve">Mejor caso: </w:t>
+      </w:r>
+      <w:proofErr w:type="gramStart"/>
+      <w:r>
+        <w:rPr>
+          <w:rFonts w:ascii="Arial" w:hAnsi="Arial" w:cs="Arial"/>
+          <w:sz w:val="20"/>
+          <w:szCs w:val="20"/>
+        </w:rPr>
+        <w:t>O(</w:t>
+      </w:r>
+      <w:proofErr w:type="gramEnd"/>
+      <w:r>
+        <w:rPr>
+          <w:rFonts w:ascii="Arial" w:hAnsi="Arial" w:cs="Arial"/>
+          <w:sz w:val="20"/>
+          <w:szCs w:val="20"/>
+        </w:rPr>
+        <w:t>1) (si el objetivo está en el medio)</w:t>
       </w:r>
     </w:p>
     <w:p>
@@ -2847,7 +3650,25 @@
           <w:sz w:val="20"/>
           <w:szCs w:val="20"/>
         </w:rPr>
-        <w:t>Peor caso: O(log n) (se divide el array en mitades)</w:t>
+        <w:t xml:space="preserve">Peor caso: </w:t>
+      </w:r>
+      <w:proofErr w:type="gramStart"/>
+      <w:r>
+        <w:rPr>
+          <w:rFonts w:ascii="Arial" w:hAnsi="Arial" w:cs="Arial"/>
+          <w:sz w:val="20"/>
+          <w:szCs w:val="20"/>
+        </w:rPr>
+        <w:t>O(</w:t>
+      </w:r>
+      <w:proofErr w:type="gramEnd"/>
+      <w:r>
+        <w:rPr>
+          <w:rFonts w:ascii="Arial" w:hAnsi="Arial" w:cs="Arial"/>
+          <w:sz w:val="20"/>
+          <w:szCs w:val="20"/>
+        </w:rPr>
+        <w:t>log n) (se divide el array en mitades)</w:t>
       </w:r>
     </w:p>
     <w:p>
@@ -2870,7 +3691,25 @@
           <w:sz w:val="20"/>
           <w:szCs w:val="20"/>
         </w:rPr>
-        <w:t>Caso promedio: O(log n)</w:t>
+        <w:t xml:space="preserve">Caso promedio: </w:t>
+      </w:r>
+      <w:proofErr w:type="gramStart"/>
+      <w:r>
+        <w:rPr>
+          <w:rFonts w:ascii="Arial" w:hAnsi="Arial" w:cs="Arial"/>
+          <w:sz w:val="20"/>
+          <w:szCs w:val="20"/>
+        </w:rPr>
+        <w:t>O(</w:t>
+      </w:r>
+      <w:proofErr w:type="gramEnd"/>
+      <w:r>
+        <w:rPr>
+          <w:rFonts w:ascii="Arial" w:hAnsi="Arial" w:cs="Arial"/>
+          <w:sz w:val="20"/>
+          <w:szCs w:val="20"/>
+        </w:rPr>
+        <w:t>log n)</w:t>
       </w:r>
     </w:p>
     <w:p>
@@ -3055,7 +3894,61 @@
           <w:sz w:val="20"/>
           <w:szCs w:val="20"/>
         </w:rPr>
-        <w:t>Para el método de la búsqueda binaria se sumará el tiempo de ordenamiento (Arrays.sort() que utiliza el algoritmo de búsqueda Quicksort para tipos primitivos como int y Timsort para objetos)</w:t>
+        <w:t>Para el método de la búsqueda binaria se sumará el tiempo de ordenamiento (</w:t>
+      </w:r>
+      <w:proofErr w:type="spellStart"/>
+      <w:r>
+        <w:rPr>
+          <w:rFonts w:ascii="Arial" w:hAnsi="Arial" w:cs="Arial"/>
+          <w:sz w:val="20"/>
+          <w:szCs w:val="20"/>
+        </w:rPr>
+        <w:t>Arrays.sort</w:t>
+      </w:r>
+      <w:proofErr w:type="spellEnd"/>
+      <w:r>
+        <w:rPr>
+          <w:rFonts w:ascii="Arial" w:hAnsi="Arial" w:cs="Arial"/>
+          <w:sz w:val="20"/>
+          <w:szCs w:val="20"/>
+        </w:rPr>
+        <w:t xml:space="preserve">() que utiliza el algoritmo de búsqueda Quicksort para tipos primitivos como </w:t>
+      </w:r>
+      <w:proofErr w:type="spellStart"/>
+      <w:r>
+        <w:rPr>
+          <w:rFonts w:ascii="Arial" w:hAnsi="Arial" w:cs="Arial"/>
+          <w:sz w:val="20"/>
+          <w:szCs w:val="20"/>
+        </w:rPr>
+        <w:t>int</w:t>
+      </w:r>
+      <w:proofErr w:type="spellEnd"/>
+      <w:r>
+        <w:rPr>
+          <w:rFonts w:ascii="Arial" w:hAnsi="Arial" w:cs="Arial"/>
+          <w:sz w:val="20"/>
+          <w:szCs w:val="20"/>
+        </w:rPr>
+        <w:t xml:space="preserve"> y </w:t>
+      </w:r>
+      <w:proofErr w:type="spellStart"/>
+      <w:r>
+        <w:rPr>
+          <w:rFonts w:ascii="Arial" w:hAnsi="Arial" w:cs="Arial"/>
+          <w:sz w:val="20"/>
+          <w:szCs w:val="20"/>
+        </w:rPr>
+        <w:t>Timsort</w:t>
+      </w:r>
+      <w:proofErr w:type="spellEnd"/>
+      <w:r>
+        <w:rPr>
+          <w:rFonts w:ascii="Arial" w:hAnsi="Arial" w:cs="Arial"/>
+          <w:sz w:val="20"/>
+          <w:szCs w:val="20"/>
+        </w:rPr>
+        <w:t xml:space="preserve"> para objetos)</w:t>
       </w:r>
       <w:r>
         <w:rPr>
@@ -3138,7 +4031,31 @@
                 <w:sz w:val="16"/>
                 <w:szCs w:val="16"/>
               </w:rPr>
-              <w:t>Secuencial (ns)</w:t>
+              <w:t>Secuencial (</w:t>
+            </w:r>
+            <w:proofErr w:type="spellStart"/>
+            <w:r>
+              <w:rPr>
+                <w:rFonts w:ascii="Arial" w:hAnsi="Arial" w:cs="Arial"/>
+                <w:b/>
+                <w:bCs/>
+                <w:color w:val="FFFFFF" w:themeColor="background1"/>
+                <w:sz w:val="16"/>
+                <w:szCs w:val="16"/>
+              </w:rPr>
+              <w:t>ns</w:t>
+            </w:r>
+            <w:proofErr w:type="spellEnd"/>
+            <w:r>
+              <w:rPr>
+                <w:rFonts w:ascii="Arial" w:hAnsi="Arial" w:cs="Arial"/>
+                <w:b/>
+                <w:bCs/>
+                <w:color w:val="FFFFFF" w:themeColor="background1"/>
+                <w:sz w:val="16"/>
+                <w:szCs w:val="16"/>
+              </w:rPr>
+              <w:t>)</w:t>
             </w:r>
           </w:p>
         </w:tc>
@@ -3168,7 +4085,31 @@
                 <w:sz w:val="16"/>
                 <w:szCs w:val="16"/>
               </w:rPr>
-              <w:t>Ordenamiento (ns)</w:t>
+              <w:t>Ordenamiento (</w:t>
+            </w:r>
+            <w:proofErr w:type="spellStart"/>
+            <w:r>
+              <w:rPr>
+                <w:rFonts w:ascii="Arial" w:hAnsi="Arial" w:cs="Arial"/>
+                <w:b/>
+                <w:bCs/>
+                <w:color w:val="FFFFFF" w:themeColor="background1"/>
+                <w:sz w:val="16"/>
+                <w:szCs w:val="16"/>
+              </w:rPr>
+              <w:t>ns</w:t>
+            </w:r>
+            <w:proofErr w:type="spellEnd"/>
+            <w:r>
+              <w:rPr>
+                <w:rFonts w:ascii="Arial" w:hAnsi="Arial" w:cs="Arial"/>
+                <w:b/>
+                <w:bCs/>
+                <w:color w:val="FFFFFF" w:themeColor="background1"/>
+                <w:sz w:val="16"/>
+                <w:szCs w:val="16"/>
+              </w:rPr>
+              <w:t>)</w:t>
             </w:r>
           </w:p>
         </w:tc>
@@ -3198,7 +4139,31 @@
                 <w:sz w:val="16"/>
                 <w:szCs w:val="16"/>
               </w:rPr>
-              <w:t>Binaria (ns)</w:t>
+              <w:t>Binaria (</w:t>
+            </w:r>
+            <w:proofErr w:type="spellStart"/>
+            <w:r>
+              <w:rPr>
+                <w:rFonts w:ascii="Arial" w:hAnsi="Arial" w:cs="Arial"/>
+                <w:b/>
+                <w:bCs/>
+                <w:color w:val="FFFFFF" w:themeColor="background1"/>
+                <w:sz w:val="16"/>
+                <w:szCs w:val="16"/>
+              </w:rPr>
+              <w:t>ns</w:t>
+            </w:r>
+            <w:proofErr w:type="spellEnd"/>
+            <w:r>
+              <w:rPr>
+                <w:rFonts w:ascii="Arial" w:hAnsi="Arial" w:cs="Arial"/>
+                <w:b/>
+                <w:bCs/>
+                <w:color w:val="FFFFFF" w:themeColor="background1"/>
+                <w:sz w:val="16"/>
+                <w:szCs w:val="16"/>
+              </w:rPr>
+              <w:t>)</w:t>
             </w:r>
           </w:p>
         </w:tc>
@@ -3228,7 +4193,31 @@
                 <w:sz w:val="16"/>
                 <w:szCs w:val="16"/>
               </w:rPr>
-              <w:t>Total, binaria (ns)</w:t>
+              <w:t>Total, binaria (</w:t>
+            </w:r>
+            <w:proofErr w:type="spellStart"/>
+            <w:r>
+              <w:rPr>
+                <w:rFonts w:ascii="Arial" w:hAnsi="Arial" w:cs="Arial"/>
+                <w:b/>
+                <w:bCs/>
+                <w:color w:val="FFFFFF" w:themeColor="background1"/>
+                <w:sz w:val="16"/>
+                <w:szCs w:val="16"/>
+              </w:rPr>
+              <w:t>ns</w:t>
+            </w:r>
+            <w:proofErr w:type="spellEnd"/>
+            <w:r>
+              <w:rPr>
+                <w:rFonts w:ascii="Arial" w:hAnsi="Arial" w:cs="Arial"/>
+                <w:b/>
+                <w:bCs/>
+                <w:color w:val="FFFFFF" w:themeColor="background1"/>
+                <w:sz w:val="16"/>
+                <w:szCs w:val="16"/>
+              </w:rPr>
+              <w:t>)</w:t>
             </w:r>
           </w:p>
         </w:tc>
@@ -11787,7 +12776,7 @@
                     <pic:cNvPicPr/>
                   </pic:nvPicPr>
                   <pic:blipFill>
-                    <a:blip r:embed="rId13"/>
+                    <a:blip r:embed="rId14"/>
                     <a:stretch>
                       <a:fillRect/>
                     </a:stretch>
@@ -12086,7 +13075,7 @@
                     <pic:cNvPicPr/>
                   </pic:nvPicPr>
                   <pic:blipFill>
-                    <a:blip r:embed="rId14"/>
+                    <a:blip r:embed="rId15"/>
                     <a:stretch>
                       <a:fillRect/>
                     </a:stretch>
@@ -12341,7 +13330,25 @@
           <w:sz w:val="20"/>
           <w:szCs w:val="20"/>
         </w:rPr>
-        <w:t>Los pasos que tomara el ejemplo anterior se calculan así (n(n-1))/2, donde n es el tamaño del arreglo y quedaría como (5(5-1))/2 = ((5)(4))/2 = 10</w:t>
+        <w:t>Los pasos que tomara el ejemplo anterior se calculan así (n(n-1</w:t>
+      </w:r>
+      <w:proofErr w:type="gramStart"/>
+      <w:r>
+        <w:rPr>
+          <w:rFonts w:ascii="Arial" w:hAnsi="Arial" w:cs="Arial"/>
+          <w:sz w:val="20"/>
+          <w:szCs w:val="20"/>
+        </w:rPr>
+        <w:t>))/</w:t>
+      </w:r>
+      <w:proofErr w:type="gramEnd"/>
+      <w:r>
+        <w:rPr>
+          <w:rFonts w:ascii="Arial" w:hAnsi="Arial" w:cs="Arial"/>
+          <w:sz w:val="20"/>
+          <w:szCs w:val="20"/>
+        </w:rPr>
+        <w:t>2, donde n es el tamaño del arreglo y quedaría como (5(5-1))/2 = ((5)(4))/2 = 10</w:t>
       </w:r>
       <w:r>
         <w:rPr>
@@ -12464,7 +13471,7 @@
                     <pic:cNvPicPr/>
                   </pic:nvPicPr>
                   <pic:blipFill>
-                    <a:blip r:embed="rId15"/>
+                    <a:blip r:embed="rId16"/>
                     <a:stretch>
                       <a:fillRect/>
                     </a:stretch>
@@ -12675,7 +13682,7 @@
                     <pic:cNvPicPr/>
                   </pic:nvPicPr>
                   <pic:blipFill>
-                    <a:blip r:embed="rId16"/>
+                    <a:blip r:embed="rId17"/>
                     <a:stretch>
                       <a:fillRect/>
                     </a:stretch>
@@ -12959,7 +13966,7 @@
                     <pic:cNvPicPr/>
                   </pic:nvPicPr>
                   <pic:blipFill>
-                    <a:blip r:embed="rId17"/>
+                    <a:blip r:embed="rId18"/>
                     <a:stretch>
                       <a:fillRect/>
                     </a:stretch>
@@ -13116,7 +14123,7 @@
                     <pic:cNvPicPr/>
                   </pic:nvPicPr>
                   <pic:blipFill>
-                    <a:blip r:embed="rId18"/>
+                    <a:blip r:embed="rId19"/>
                     <a:stretch>
                       <a:fillRect/>
                     </a:stretch>
@@ -13240,7 +14247,25 @@
           <w:sz w:val="20"/>
           <w:szCs w:val="20"/>
         </w:rPr>
-        <w:t xml:space="preserve"> comparaciones (n(n-1))/2 = (5(5-1))/2 = 10</w:t>
+        <w:t xml:space="preserve"> comparaciones (n(n-1</w:t>
+      </w:r>
+      <w:proofErr w:type="gramStart"/>
+      <w:r>
+        <w:rPr>
+          <w:rFonts w:ascii="Arial" w:hAnsi="Arial" w:cs="Arial"/>
+          <w:sz w:val="20"/>
+          <w:szCs w:val="20"/>
+        </w:rPr>
+        <w:t>))/</w:t>
+      </w:r>
+      <w:proofErr w:type="gramEnd"/>
+      <w:r>
+        <w:rPr>
+          <w:rFonts w:ascii="Arial" w:hAnsi="Arial" w:cs="Arial"/>
+          <w:sz w:val="20"/>
+          <w:szCs w:val="20"/>
+        </w:rPr>
+        <w:t>2 = (5(5-1))/2 = 10</w:t>
       </w:r>
     </w:p>
     <w:p>
@@ -13387,7 +14412,31 @@
                 <w:sz w:val="20"/>
                 <w:szCs w:val="20"/>
               </w:rPr>
-              <w:t>Burbuja (ns)</w:t>
+              <w:t>Burbuja (</w:t>
+            </w:r>
+            <w:proofErr w:type="spellStart"/>
+            <w:r>
+              <w:rPr>
+                <w:rFonts w:ascii="Arial" w:hAnsi="Arial" w:cs="Arial"/>
+                <w:b/>
+                <w:bCs/>
+                <w:color w:val="FFFFFF" w:themeColor="background1"/>
+                <w:sz w:val="20"/>
+                <w:szCs w:val="20"/>
+              </w:rPr>
+              <w:t>ns</w:t>
+            </w:r>
+            <w:proofErr w:type="spellEnd"/>
+            <w:r>
+              <w:rPr>
+                <w:rFonts w:ascii="Arial" w:hAnsi="Arial" w:cs="Arial"/>
+                <w:b/>
+                <w:bCs/>
+                <w:color w:val="FFFFFF" w:themeColor="background1"/>
+                <w:sz w:val="20"/>
+                <w:szCs w:val="20"/>
+              </w:rPr>
+              <w:t>)</w:t>
             </w:r>
           </w:p>
         </w:tc>
@@ -13417,7 +14466,31 @@
                 <w:sz w:val="20"/>
                 <w:szCs w:val="20"/>
               </w:rPr>
-              <w:t>Inserción (ns)</w:t>
+              <w:t>Inserción (</w:t>
+            </w:r>
+            <w:proofErr w:type="spellStart"/>
+            <w:r>
+              <w:rPr>
+                <w:rFonts w:ascii="Arial" w:hAnsi="Arial" w:cs="Arial"/>
+                <w:b/>
+                <w:bCs/>
+                <w:color w:val="FFFFFF" w:themeColor="background1"/>
+                <w:sz w:val="20"/>
+                <w:szCs w:val="20"/>
+              </w:rPr>
+              <w:t>ns</w:t>
+            </w:r>
+            <w:proofErr w:type="spellEnd"/>
+            <w:r>
+              <w:rPr>
+                <w:rFonts w:ascii="Arial" w:hAnsi="Arial" w:cs="Arial"/>
+                <w:b/>
+                <w:bCs/>
+                <w:color w:val="FFFFFF" w:themeColor="background1"/>
+                <w:sz w:val="20"/>
+                <w:szCs w:val="20"/>
+              </w:rPr>
+              <w:t>)</w:t>
             </w:r>
           </w:p>
         </w:tc>
@@ -13447,7 +14520,31 @@
                 <w:sz w:val="20"/>
                 <w:szCs w:val="20"/>
               </w:rPr>
-              <w:t>Selección (ns)</w:t>
+              <w:t>Selección (</w:t>
+            </w:r>
+            <w:proofErr w:type="spellStart"/>
+            <w:r>
+              <w:rPr>
+                <w:rFonts w:ascii="Arial" w:hAnsi="Arial" w:cs="Arial"/>
+                <w:b/>
+                <w:bCs/>
+                <w:color w:val="FFFFFF" w:themeColor="background1"/>
+                <w:sz w:val="20"/>
+                <w:szCs w:val="20"/>
+              </w:rPr>
+              <w:t>ns</w:t>
+            </w:r>
+            <w:proofErr w:type="spellEnd"/>
+            <w:r>
+              <w:rPr>
+                <w:rFonts w:ascii="Arial" w:hAnsi="Arial" w:cs="Arial"/>
+                <w:b/>
+                <w:bCs/>
+                <w:color w:val="FFFFFF" w:themeColor="background1"/>
+                <w:sz w:val="20"/>
+                <w:szCs w:val="20"/>
+              </w:rPr>
+              <w:t>)</w:t>
             </w:r>
           </w:p>
         </w:tc>
@@ -18490,7 +19587,79 @@
           <w:sz w:val="20"/>
           <w:szCs w:val="20"/>
         </w:rPr>
-        <w:t xml:space="preserve"> por lo que en la práctica se prefieren algoritmos más eficientes como QuickSort ó MergeSort, que tienen complejidades O(n log n).</w:t>
+        <w:t xml:space="preserve"> por lo que en la práctica se prefieren algoritmos más eficientes como </w:t>
+      </w:r>
+      <w:proofErr w:type="spellStart"/>
+      <w:r>
+        <w:rPr>
+          <w:rFonts w:ascii="Arial" w:hAnsi="Arial" w:cs="Arial"/>
+          <w:sz w:val="20"/>
+          <w:szCs w:val="20"/>
+        </w:rPr>
+        <w:t>QuickSort</w:t>
+      </w:r>
+      <w:proofErr w:type="spellEnd"/>
+      <w:r>
+        <w:rPr>
+          <w:rFonts w:ascii="Arial" w:hAnsi="Arial" w:cs="Arial"/>
+          <w:sz w:val="20"/>
+          <w:szCs w:val="20"/>
+        </w:rPr>
+        <w:t xml:space="preserve"> </w:t>
+      </w:r>
+      <w:proofErr w:type="spellStart"/>
+      <w:r>
+        <w:rPr>
+          <w:rFonts w:ascii="Arial" w:hAnsi="Arial" w:cs="Arial"/>
+          <w:sz w:val="20"/>
+          <w:szCs w:val="20"/>
+        </w:rPr>
+        <w:t>ó</w:t>
+      </w:r>
+      <w:proofErr w:type="spellEnd"/>
+      <w:r>
+        <w:rPr>
+          <w:rFonts w:ascii="Arial" w:hAnsi="Arial" w:cs="Arial"/>
+          <w:sz w:val="20"/>
+          <w:szCs w:val="20"/>
+        </w:rPr>
+        <w:t xml:space="preserve"> </w:t>
+      </w:r>
+      <w:proofErr w:type="spellStart"/>
+      <w:r>
+        <w:rPr>
+          <w:rFonts w:ascii="Arial" w:hAnsi="Arial" w:cs="Arial"/>
+          <w:sz w:val="20"/>
+          <w:szCs w:val="20"/>
+        </w:rPr>
+        <w:t>MergeSort</w:t>
+      </w:r>
+      <w:proofErr w:type="spellEnd"/>
+      <w:r>
+        <w:rPr>
+          <w:rFonts w:ascii="Arial" w:hAnsi="Arial" w:cs="Arial"/>
+          <w:sz w:val="20"/>
+          <w:szCs w:val="20"/>
+        </w:rPr>
+        <w:t xml:space="preserve">, que tienen complejidades </w:t>
+      </w:r>
+      <w:proofErr w:type="gramStart"/>
+      <w:r>
+        <w:rPr>
+          <w:rFonts w:ascii="Arial" w:hAnsi="Arial" w:cs="Arial"/>
+          <w:sz w:val="20"/>
+          <w:szCs w:val="20"/>
+        </w:rPr>
+        <w:t>O(</w:t>
+      </w:r>
+      <w:proofErr w:type="gramEnd"/>
+      <w:r>
+        <w:rPr>
+          <w:rFonts w:ascii="Arial" w:hAnsi="Arial" w:cs="Arial"/>
+          <w:sz w:val="20"/>
+          <w:szCs w:val="20"/>
+        </w:rPr>
+        <w:t>n log n).</w:t>
       </w:r>
     </w:p>
     <w:p>
@@ -18655,6 +19824,7 @@
                 <w:szCs w:val="18"/>
               </w:rPr>
             </w:pPr>
+            <w:proofErr w:type="gramStart"/>
             <w:r>
               <w:rPr>
                 <w:rStyle w:val="mord"/>
@@ -18677,6 +19847,7 @@
               </w:rPr>
               <w:t>(</w:t>
             </w:r>
+            <w:proofErr w:type="gramEnd"/>
             <w:r>
               <w:rPr>
                 <w:rStyle w:val="mop"/>
@@ -19013,7 +20184,61 @@
           <w:sz w:val="20"/>
           <w:szCs w:val="20"/>
         </w:rPr>
-        <w:t>, que como lo analizamos tienen mejores rendimientos sobre todo el de inserción. Todos tienen una complejidad cuadrática (el tiempo de ejecución crece cuadráticamente con el tamaño de los datos n) y en la practica son utilizados mejores algoritmos como QucikSort o MergeSort debido a que son de complejidad logarítmica (el tiempo de ejecución crece logarítmicamente con el tamaño de los datos n).</w:t>
+        <w:t xml:space="preserve">, que como lo analizamos tienen mejores rendimientos sobre todo el de inserción. Todos tienen una complejidad cuadrática (el tiempo de ejecución crece cuadráticamente con el tamaño de los datos n) y en la </w:t>
+      </w:r>
+      <w:proofErr w:type="spellStart"/>
+      <w:r>
+        <w:rPr>
+          <w:rFonts w:ascii="Arial" w:hAnsi="Arial" w:cs="Arial"/>
+          <w:sz w:val="20"/>
+          <w:szCs w:val="20"/>
+        </w:rPr>
+        <w:t>practica</w:t>
+      </w:r>
+      <w:proofErr w:type="spellEnd"/>
+      <w:r>
+        <w:rPr>
+          <w:rFonts w:ascii="Arial" w:hAnsi="Arial" w:cs="Arial"/>
+          <w:sz w:val="20"/>
+          <w:szCs w:val="20"/>
+        </w:rPr>
+        <w:t xml:space="preserve"> son utilizados mejores algoritmos como </w:t>
+      </w:r>
+      <w:proofErr w:type="spellStart"/>
+      <w:r>
+        <w:rPr>
+          <w:rFonts w:ascii="Arial" w:hAnsi="Arial" w:cs="Arial"/>
+          <w:sz w:val="20"/>
+          <w:szCs w:val="20"/>
+        </w:rPr>
+        <w:t>QucikSort</w:t>
+      </w:r>
+      <w:proofErr w:type="spellEnd"/>
+      <w:r>
+        <w:rPr>
+          <w:rFonts w:ascii="Arial" w:hAnsi="Arial" w:cs="Arial"/>
+          <w:sz w:val="20"/>
+          <w:szCs w:val="20"/>
+        </w:rPr>
+        <w:t xml:space="preserve"> o </w:t>
+      </w:r>
+      <w:proofErr w:type="spellStart"/>
+      <w:r>
+        <w:rPr>
+          <w:rFonts w:ascii="Arial" w:hAnsi="Arial" w:cs="Arial"/>
+          <w:sz w:val="20"/>
+          <w:szCs w:val="20"/>
+        </w:rPr>
+        <w:t>MergeSort</w:t>
+      </w:r>
+      <w:proofErr w:type="spellEnd"/>
+      <w:r>
+        <w:rPr>
+          <w:rFonts w:ascii="Arial" w:hAnsi="Arial" w:cs="Arial"/>
+          <w:sz w:val="20"/>
+          <w:szCs w:val="20"/>
+        </w:rPr>
+        <w:t xml:space="preserve"> debido a que son de complejidad logarítmica (el tiempo de ejecución crece logarítmicamente con el tamaño de los datos n).</w:t>
       </w:r>
     </w:p>
     <w:p>
@@ -19073,7 +20298,7 @@
 </file>
 
 <file path=word/endnotes.xml><?xml version="1.0" encoding="utf-8"?>
-<w:endnotes xmlns:wpc="http://schemas.microsoft.com/office/word/2010/wordprocessingCanvas" xmlns:cx="http://schemas.microsoft.com/office/drawing/2014/chartex" xmlns:cx1="http://schemas.microsoft.com/office/drawing/2015/9/8/chartex" xmlns:cx2="http://schemas.microsoft.com/office/drawing/2015/10/21/chartex" xmlns:cx3="http://schemas.microsoft.com/office/drawing/2016/5/9/chartex" xmlns:cx4="http://schemas.microsoft.com/office/drawing/2016/5/10/chartex" xmlns:cx5="http://schemas.microsoft.com/office/drawing/2016/5/11/chartex" xmlns:cx6="http://schemas.microsoft.com/office/drawing/2016/5/12/chartex" xmlns:cx7="http://schemas.microsoft.com/office/drawing/2016/5/13/chartex" xmlns:cx8="http://schemas.microsoft.com/office/drawing/2016/5/14/chartex" xmlns:mc="http://schemas.openxmlformats.org/markup-compatibility/2006" xmlns:aink="http://schemas.microsoft.com/office/drawing/2016/ink" xmlns:am3d="http://schemas.microsoft.com/office/drawing/2017/model3d" xmlns:o="urn:schemas-microsoft-com:office:office" xmlns:r="http://schemas.openxmlformats.org/officeDocument/2006/relationships" xmlns:m="http://schemas.openxmlformats.org/officeDocument/2006/math" xmlns:v="urn:schemas-microsoft-com:vml" xmlns:wp14="http://schemas.microsoft.com/office/word/2010/wordprocessingDrawing" xmlns:wp="http://schemas.openxmlformats.org/drawingml/2006/wordprocessingDrawing" xmlns:w10="urn:schemas-microsoft-com:office:word" xmlns:w="http://schemas.openxmlformats.org/wordprocessingml/2006/main" xmlns:w14="http://schemas.microsoft.com/office/word/2010/wordml" xmlns:w15="http://schemas.microsoft.com/office/word/2012/wordml" xmlns:w16cex="http://schemas.microsoft.com/office/word/2018/wordml/cex" xmlns:w16cid="http://schemas.microsoft.com/office/word/2016/wordml/cid" xmlns:w16="http://schemas.microsoft.com/office/word/2018/wordml" xmlns:w16se="http://schemas.microsoft.com/office/word/2015/wordml/symex" xmlns:wpg="http://schemas.microsoft.com/office/word/2010/wordprocessingGroup" xmlns:wpi="http://schemas.microsoft.com/office/word/2010/wordprocessingInk" xmlns:wne="http://schemas.microsoft.com/office/word/2006/wordml" xmlns:wps="http://schemas.microsoft.com/office/word/2010/wordprocessingShape" mc:Ignorable="w14 w15 w16se w16cid w16 w16cex wp14">
+<w:endnotes xmlns:wpc="http://schemas.microsoft.com/office/word/2010/wordprocessingCanvas" xmlns:cx="http://schemas.microsoft.com/office/drawing/2014/chartex" xmlns:cx1="http://schemas.microsoft.com/office/drawing/2015/9/8/chartex" xmlns:cx2="http://schemas.microsoft.com/office/drawing/2015/10/21/chartex" xmlns:cx3="http://schemas.microsoft.com/office/drawing/2016/5/9/chartex" xmlns:cx4="http://schemas.microsoft.com/office/drawing/2016/5/10/chartex" xmlns:cx5="http://schemas.microsoft.com/office/drawing/2016/5/11/chartex" xmlns:cx6="http://schemas.microsoft.com/office/drawing/2016/5/12/chartex" xmlns:cx7="http://schemas.microsoft.com/office/drawing/2016/5/13/chartex" xmlns:cx8="http://schemas.microsoft.com/office/drawing/2016/5/14/chartex" xmlns:mc="http://schemas.openxmlformats.org/markup-compatibility/2006" xmlns:aink="http://schemas.microsoft.com/office/drawing/2016/ink" xmlns:am3d="http://schemas.microsoft.com/office/drawing/2017/model3d" xmlns:o="urn:schemas-microsoft-com:office:office" xmlns:oel="http://schemas.microsoft.com/office/2019/extlst" xmlns:r="http://schemas.openxmlformats.org/officeDocument/2006/relationships" xmlns:m="http://schemas.openxmlformats.org/officeDocument/2006/math" xmlns:v="urn:schemas-microsoft-com:vml" xmlns:wp14="http://schemas.microsoft.com/office/word/2010/wordprocessingDrawing" xmlns:wp="http://schemas.openxmlformats.org/drawingml/2006/wordprocessingDrawing" xmlns:w10="urn:schemas-microsoft-com:office:word" xmlns:w="http://schemas.openxmlformats.org/wordprocessingml/2006/main" xmlns:w14="http://schemas.microsoft.com/office/word/2010/wordml" xmlns:w15="http://schemas.microsoft.com/office/word/2012/wordml" xmlns:w16cex="http://schemas.microsoft.com/office/word/2018/wordml/cex" xmlns:w16cid="http://schemas.microsoft.com/office/word/2016/wordml/cid" xmlns:w16="http://schemas.microsoft.com/office/word/2018/wordml" xmlns:w16du="http://schemas.microsoft.com/office/word/2023/wordml/word16du" xmlns:w16sdtdh="http://schemas.microsoft.com/office/word/2020/wordml/sdtdatahash" xmlns:w16se="http://schemas.microsoft.com/office/word/2015/wordml/symex" xmlns:wpg="http://schemas.microsoft.com/office/word/2010/wordprocessingGroup" xmlns:wpi="http://schemas.microsoft.com/office/word/2010/wordprocessingInk" xmlns:wne="http://schemas.microsoft.com/office/word/2006/wordml" xmlns:wps="http://schemas.microsoft.com/office/word/2010/wordprocessingShape" mc:Ignorable="w14 w15 w16se w16cid w16 w16cex w16sdtdh w16du wp14">
   <w:endnote w:type="separator" w:id="-1">
     <w:p>
       <w:pPr>
@@ -19098,7 +20323,7 @@
 </file>
 
 <file path=word/footer1.xml><?xml version="1.0" encoding="utf-8"?>
-<w:ftr xmlns:wpc="http://schemas.microsoft.com/office/word/2010/wordprocessingCanvas" xmlns:cx="http://schemas.microsoft.com/office/drawing/2014/chartex" xmlns:cx1="http://schemas.microsoft.com/office/drawing/2015/9/8/chartex" xmlns:cx2="http://schemas.microsoft.com/office/drawing/2015/10/21/chartex" xmlns:cx3="http://schemas.microsoft.com/office/drawing/2016/5/9/chartex" xmlns:cx4="http://schemas.microsoft.com/office/drawing/2016/5/10/chartex" xmlns:cx5="http://schemas.microsoft.com/office/drawing/2016/5/11/chartex" xmlns:cx6="http://schemas.microsoft.com/office/drawing/2016/5/12/chartex" xmlns:cx7="http://schemas.microsoft.com/office/drawing/2016/5/13/chartex" xmlns:cx8="http://schemas.microsoft.com/office/drawing/2016/5/14/chartex" xmlns:mc="http://schemas.openxmlformats.org/markup-compatibility/2006" xmlns:aink="http://schemas.microsoft.com/office/drawing/2016/ink" xmlns:am3d="http://schemas.microsoft.com/office/drawing/2017/model3d" xmlns:o="urn:schemas-microsoft-com:office:office" xmlns:r="http://schemas.openxmlformats.org/officeDocument/2006/relationships" xmlns:m="http://schemas.openxmlformats.org/officeDocument/2006/math" xmlns:v="urn:schemas-microsoft-com:vml" xmlns:wp14="http://schemas.microsoft.com/office/word/2010/wordprocessingDrawing" xmlns:wp="http://schemas.openxmlformats.org/drawingml/2006/wordprocessingDrawing" xmlns:w10="urn:schemas-microsoft-com:office:word" xmlns:w="http://schemas.openxmlformats.org/wordprocessingml/2006/main" xmlns:w14="http://schemas.microsoft.com/office/word/2010/wordml" xmlns:w15="http://schemas.microsoft.com/office/word/2012/wordml" xmlns:w16cex="http://schemas.microsoft.com/office/word/2018/wordml/cex" xmlns:w16cid="http://schemas.microsoft.com/office/word/2016/wordml/cid" xmlns:w16="http://schemas.microsoft.com/office/word/2018/wordml" xmlns:w16se="http://schemas.microsoft.com/office/word/2015/wordml/symex" xmlns:wpg="http://schemas.microsoft.com/office/word/2010/wordprocessingGroup" xmlns:wpi="http://schemas.microsoft.com/office/word/2010/wordprocessingInk" xmlns:wne="http://schemas.microsoft.com/office/word/2006/wordml" xmlns:wps="http://schemas.microsoft.com/office/word/2010/wordprocessingShape" mc:Ignorable="w14 w15 w16se w16cid w16 w16cex wp14">
+<w:ftr xmlns:wpc="http://schemas.microsoft.com/office/word/2010/wordprocessingCanvas" xmlns:cx="http://schemas.microsoft.com/office/drawing/2014/chartex" xmlns:cx1="http://schemas.microsoft.com/office/drawing/2015/9/8/chartex" xmlns:cx2="http://schemas.microsoft.com/office/drawing/2015/10/21/chartex" xmlns:cx3="http://schemas.microsoft.com/office/drawing/2016/5/9/chartex" xmlns:cx4="http://schemas.microsoft.com/office/drawing/2016/5/10/chartex" xmlns:cx5="http://schemas.microsoft.com/office/drawing/2016/5/11/chartex" xmlns:cx6="http://schemas.microsoft.com/office/drawing/2016/5/12/chartex" xmlns:cx7="http://schemas.microsoft.com/office/drawing/2016/5/13/chartex" xmlns:cx8="http://schemas.microsoft.com/office/drawing/2016/5/14/chartex" xmlns:mc="http://schemas.openxmlformats.org/markup-compatibility/2006" xmlns:aink="http://schemas.microsoft.com/office/drawing/2016/ink" xmlns:am3d="http://schemas.microsoft.com/office/drawing/2017/model3d" xmlns:o="urn:schemas-microsoft-com:office:office" xmlns:oel="http://schemas.microsoft.com/office/2019/extlst" xmlns:r="http://schemas.openxmlformats.org/officeDocument/2006/relationships" xmlns:m="http://schemas.openxmlformats.org/officeDocument/2006/math" xmlns:v="urn:schemas-microsoft-com:vml" xmlns:wp14="http://schemas.microsoft.com/office/word/2010/wordprocessingDrawing" xmlns:wp="http://schemas.openxmlformats.org/drawingml/2006/wordprocessingDrawing" xmlns:w10="urn:schemas-microsoft-com:office:word" xmlns:w="http://schemas.openxmlformats.org/wordprocessingml/2006/main" xmlns:w14="http://schemas.microsoft.com/office/word/2010/wordml" xmlns:w15="http://schemas.microsoft.com/office/word/2012/wordml" xmlns:w16cex="http://schemas.microsoft.com/office/word/2018/wordml/cex" xmlns:w16cid="http://schemas.microsoft.com/office/word/2016/wordml/cid" xmlns:w16="http://schemas.microsoft.com/office/word/2018/wordml" xmlns:w16du="http://schemas.microsoft.com/office/word/2023/wordml/word16du" xmlns:w16sdtdh="http://schemas.microsoft.com/office/word/2020/wordml/sdtdatahash" xmlns:w16se="http://schemas.microsoft.com/office/word/2015/wordml/symex" xmlns:wpg="http://schemas.microsoft.com/office/word/2010/wordprocessingGroup" xmlns:wpi="http://schemas.microsoft.com/office/word/2010/wordprocessingInk" xmlns:wne="http://schemas.microsoft.com/office/word/2006/wordml" xmlns:wps="http://schemas.microsoft.com/office/word/2010/wordprocessingShape" mc:Ignorable="w14 w15 w16se w16cid w16 w16cex w16sdtdh w16du wp14">
   <w:sdt>
     <w:sdtPr>
       <w:id w:val="786391766"/>
@@ -19107,7 +20332,6 @@
         <w:docPartUnique/>
       </w:docPartObj>
     </w:sdtPr>
-    <w:sdtEndPr/>
     <w:sdtContent>
       <w:p>
         <w:pPr>
@@ -19285,7 +20509,7 @@
                   </v:handles>
                   <o:complex v:ext="view"/>
                 </v:shapetype>
-                <v:shape id="Cinta: curvada e inclinada hacia abajo 13" o:spid="_x0000_s1026" type="#_x0000_t107" style="position:absolute;margin-left:0;margin-top:0;width:101pt;height:27.05pt;z-index:251659264;visibility:visible;mso-wrap-style:square;mso-width-percent:0;mso-height-percent:0;mso-wrap-distance-left:9pt;mso-wrap-distance-top:0;mso-wrap-distance-right:9pt;mso-wrap-distance-bottom:0;mso-position-horizontal:center;mso-position-horizontal-relative:margin;mso-position-vertical:center;mso-position-vertical-relative:bottom-margin-area;mso-width-percent:0;mso-height-percent:0;mso-width-relative:page;mso-height-relative:page;v-text-anchor:top" o:gfxdata="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" filled="f" fillcolor="#17365d" strokecolor="#71a0dc">
+                <v:shape id="Cinta: curvada e inclinada hacia abajo 13" o:spid="_x0000_s1026" type="#_x0000_t107" style="position:absolute;margin-left:0;margin-top:0;width:101pt;height:27.05pt;z-index:251659264;visibility:visible;mso-wrap-style:square;mso-width-percent:0;mso-height-percent:0;mso-wrap-distance-left:9pt;mso-wrap-distance-top:0;mso-wrap-distance-right:9pt;mso-wrap-distance-bottom:0;mso-position-horizontal:center;mso-position-horizontal-relative:margin;mso-position-vertical:center;mso-position-vertical-relative:bottom-margin-area;mso-width-percent:0;mso-height-percent:0;mso-width-relative:page;mso-height-relative:page;v-text-anchor:top" o:gfxdata="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" filled="f" fillcolor="#17365d" strokecolor="#71a0dc">
                   <v:textbox>
                     <w:txbxContent>
                       <w:p>
@@ -19333,7 +20557,7 @@
 </file>
 
 <file path=word/footnotes.xml><?xml version="1.0" encoding="utf-8"?>
-<w:footnotes xmlns:wpc="http://schemas.microsoft.com/office/word/2010/wordprocessingCanvas" xmlns:cx="http://schemas.microsoft.com/office/drawing/2014/chartex" xmlns:cx1="http://schemas.microsoft.com/office/drawing/2015/9/8/chartex" xmlns:cx2="http://schemas.microsoft.com/office/drawing/2015/10/21/chartex" xmlns:cx3="http://schemas.microsoft.com/office/drawing/2016/5/9/chartex" xmlns:cx4="http://schemas.microsoft.com/office/drawing/2016/5/10/chartex" xmlns:cx5="http://schemas.microsoft.com/office/drawing/2016/5/11/chartex" xmlns:cx6="http://schemas.microsoft.com/office/drawing/2016/5/12/chartex" xmlns:cx7="http://schemas.microsoft.com/office/drawing/2016/5/13/chartex" xmlns:cx8="http://schemas.microsoft.com/office/drawing/2016/5/14/chartex" xmlns:mc="http://schemas.openxmlformats.org/markup-compatibility/2006" xmlns:aink="http://schemas.microsoft.com/office/drawing/2016/ink" xmlns:am3d="http://schemas.microsoft.com/office/drawing/2017/model3d" xmlns:o="urn:schemas-microsoft-com:office:office" xmlns:r="http://schemas.openxmlformats.org/officeDocument/2006/relationships" xmlns:m="http://schemas.openxmlformats.org/officeDocument/2006/math" xmlns:v="urn:schemas-microsoft-com:vml" xmlns:wp14="http://schemas.microsoft.com/office/word/2010/wordprocessingDrawing" xmlns:wp="http://schemas.openxmlformats.org/drawingml/2006/wordprocessingDrawing" xmlns:w10="urn:schemas-microsoft-com:office:word" xmlns:w="http://schemas.openxmlformats.org/wordprocessingml/2006/main" xmlns:w14="http://schemas.microsoft.com/office/word/2010/wordml" xmlns:w15="http://schemas.microsoft.com/office/word/2012/wordml" xmlns:w16cex="http://schemas.microsoft.com/office/word/2018/wordml/cex" xmlns:w16cid="http://schemas.microsoft.com/office/word/2016/wordml/cid" xmlns:w16="http://schemas.microsoft.com/office/word/2018/wordml" xmlns:w16se="http://schemas.microsoft.com/office/word/2015/wordml/symex" xmlns:wpg="http://schemas.microsoft.com/office/word/2010/wordprocessingGroup" xmlns:wpi="http://schemas.microsoft.com/office/word/2010/wordprocessingInk" xmlns:wne="http://schemas.microsoft.com/office/word/2006/wordml" xmlns:wps="http://schemas.microsoft.com/office/word/2010/wordprocessingShape" mc:Ignorable="w14 w15 w16se w16cid w16 w16cex wp14">
+<w:footnotes xmlns:wpc="http://schemas.microsoft.com/office/word/2010/wordprocessingCanvas" xmlns:cx="http://schemas.microsoft.com/office/drawing/2014/chartex" xmlns:cx1="http://schemas.microsoft.com/office/drawing/2015/9/8/chartex" xmlns:cx2="http://schemas.microsoft.com/office/drawing/2015/10/21/chartex" xmlns:cx3="http://schemas.microsoft.com/office/drawing/2016/5/9/chartex" xmlns:cx4="http://schemas.microsoft.com/office/drawing/2016/5/10/chartex" xmlns:cx5="http://schemas.microsoft.com/office/drawing/2016/5/11/chartex" xmlns:cx6="http://schemas.microsoft.com/office/drawing/2016/5/12/chartex" xmlns:cx7="http://schemas.microsoft.com/office/drawing/2016/5/13/chartex" xmlns:cx8="http://schemas.microsoft.com/office/drawing/2016/5/14/chartex" xmlns:mc="http://schemas.openxmlformats.org/markup-compatibility/2006" xmlns:aink="http://schemas.microsoft.com/office/drawing/2016/ink" xmlns:am3d="http://schemas.microsoft.com/office/drawing/2017/model3d" xmlns:o="urn:schemas-microsoft-com:office:office" xmlns:oel="http://schemas.microsoft.com/office/2019/extlst" xmlns:r="http://schemas.openxmlformats.org/officeDocument/2006/relationships" xmlns:m="http://schemas.openxmlformats.org/officeDocument/2006/math" xmlns:v="urn:schemas-microsoft-com:vml" xmlns:wp14="http://schemas.microsoft.com/office/word/2010/wordprocessingDrawing" xmlns:wp="http://schemas.openxmlformats.org/drawingml/2006/wordprocessingDrawing" xmlns:w10="urn:schemas-microsoft-com:office:word" xmlns:w="http://schemas.openxmlformats.org/wordprocessingml/2006/main" xmlns:w14="http://schemas.microsoft.com/office/word/2010/wordml" xmlns:w15="http://schemas.microsoft.com/office/word/2012/wordml" xmlns:w16cex="http://schemas.microsoft.com/office/word/2018/wordml/cex" xmlns:w16cid="http://schemas.microsoft.com/office/word/2016/wordml/cid" xmlns:w16="http://schemas.microsoft.com/office/word/2018/wordml" xmlns:w16du="http://schemas.microsoft.com/office/word/2023/wordml/word16du" xmlns:w16sdtdh="http://schemas.microsoft.com/office/word/2020/wordml/sdtdatahash" xmlns:w16se="http://schemas.microsoft.com/office/word/2015/wordml/symex" xmlns:wpg="http://schemas.microsoft.com/office/word/2010/wordprocessingGroup" xmlns:wpi="http://schemas.microsoft.com/office/word/2010/wordprocessingInk" xmlns:wne="http://schemas.microsoft.com/office/word/2006/wordml" xmlns:wps="http://schemas.microsoft.com/office/word/2010/wordprocessingShape" mc:Ignorable="w14 w15 w16se w16cid w16 w16cex w16sdtdh w16du wp14">
   <w:footnote w:type="separator" w:id="-1">
     <w:p>
       <w:pPr>
@@ -19358,7 +20582,7 @@
 </file>
 
 <file path=word/numbering.xml><?xml version="1.0" encoding="utf-8"?>
-<w:numbering xmlns:wpc="http://schemas.microsoft.com/office/word/2010/wordprocessingCanvas" xmlns:cx="http://schemas.microsoft.com/office/drawing/2014/chartex" xmlns:cx1="http://schemas.microsoft.com/office/drawing/2015/9/8/chartex" xmlns:cx2="http://schemas.microsoft.com/office/drawing/2015/10/21/chartex" xmlns:cx3="http://schemas.microsoft.com/office/drawing/2016/5/9/chartex" xmlns:cx4="http://schemas.microsoft.com/office/drawing/2016/5/10/chartex" xmlns:cx5="http://schemas.microsoft.com/office/drawing/2016/5/11/chartex" xmlns:cx6="http://schemas.microsoft.com/office/drawing/2016/5/12/chartex" xmlns:cx7="http://schemas.microsoft.com/office/drawing/2016/5/13/chartex" xmlns:cx8="http://schemas.microsoft.com/office/drawing/2016/5/14/chartex" xmlns:mc="http://schemas.openxmlformats.org/markup-compatibility/2006" xmlns:aink="http://schemas.microsoft.com/office/drawing/2016/ink" xmlns:am3d="http://schemas.microsoft.com/office/drawing/2017/model3d" xmlns:o="urn:schemas-microsoft-com:office:office" xmlns:r="http://schemas.openxmlformats.org/officeDocument/2006/relationships" xmlns:m="http://schemas.openxmlformats.org/officeDocument/2006/math" xmlns:v="urn:schemas-microsoft-com:vml" xmlns:wp14="http://schemas.microsoft.com/office/word/2010/wordprocessingDrawing" xmlns:wp="http://schemas.openxmlformats.org/drawingml/2006/wordprocessingDrawing" xmlns:w10="urn:schemas-microsoft-com:office:word" xmlns:w="http://schemas.openxmlformats.org/wordprocessingml/2006/main" xmlns:w14="http://schemas.microsoft.com/office/word/2010/wordml" xmlns:w15="http://schemas.microsoft.com/office/word/2012/wordml" xmlns:w16cex="http://schemas.microsoft.com/office/word/2018/wordml/cex" xmlns:w16cid="http://schemas.microsoft.com/office/word/2016/wordml/cid" xmlns:w16="http://schemas.microsoft.com/office/word/2018/wordml" xmlns:w16se="http://schemas.microsoft.com/office/word/2015/wordml/symex" xmlns:wpg="http://schemas.microsoft.com/office/word/2010/wordprocessingGroup" xmlns:wpi="http://schemas.microsoft.com/office/word/2010/wordprocessingInk" xmlns:wne="http://schemas.microsoft.com/office/word/2006/wordml" xmlns:wps="http://schemas.microsoft.com/office/word/2010/wordprocessingShape" mc:Ignorable="w14 w15 w16se w16cid w16 w16cex wp14">
+<w:numbering xmlns:wpc="http://schemas.microsoft.com/office/word/2010/wordprocessingCanvas" xmlns:cx="http://schemas.microsoft.com/office/drawing/2014/chartex" xmlns:cx1="http://schemas.microsoft.com/office/drawing/2015/9/8/chartex" xmlns:cx2="http://schemas.microsoft.com/office/drawing/2015/10/21/chartex" xmlns:cx3="http://schemas.microsoft.com/office/drawing/2016/5/9/chartex" xmlns:cx4="http://schemas.microsoft.com/office/drawing/2016/5/10/chartex" xmlns:cx5="http://schemas.microsoft.com/office/drawing/2016/5/11/chartex" xmlns:cx6="http://schemas.microsoft.com/office/drawing/2016/5/12/chartex" xmlns:cx7="http://schemas.microsoft.com/office/drawing/2016/5/13/chartex" xmlns:cx8="http://schemas.microsoft.com/office/drawing/2016/5/14/chartex" xmlns:mc="http://schemas.openxmlformats.org/markup-compatibility/2006" xmlns:aink="http://schemas.microsoft.com/office/drawing/2016/ink" xmlns:am3d="http://schemas.microsoft.com/office/drawing/2017/model3d" xmlns:o="urn:schemas-microsoft-com:office:office" xmlns:oel="http://schemas.microsoft.com/office/2019/extlst" xmlns:r="http://schemas.openxmlformats.org/officeDocument/2006/relationships" xmlns:m="http://schemas.openxmlformats.org/officeDocument/2006/math" xmlns:v="urn:schemas-microsoft-com:vml" xmlns:wp14="http://schemas.microsoft.com/office/word/2010/wordprocessingDrawing" xmlns:wp="http://schemas.openxmlformats.org/drawingml/2006/wordprocessingDrawing" xmlns:w10="urn:schemas-microsoft-com:office:word" xmlns:w="http://schemas.openxmlformats.org/wordprocessingml/2006/main" xmlns:w14="http://schemas.microsoft.com/office/word/2010/wordml" xmlns:w15="http://schemas.microsoft.com/office/word/2012/wordml" xmlns:w16cex="http://schemas.microsoft.com/office/word/2018/wordml/cex" xmlns:w16cid="http://schemas.microsoft.com/office/word/2016/wordml/cid" xmlns:w16="http://schemas.microsoft.com/office/word/2018/wordml" xmlns:w16du="http://schemas.microsoft.com/office/word/2023/wordml/word16du" xmlns:w16sdtdh="http://schemas.microsoft.com/office/word/2020/wordml/sdtdatahash" xmlns:w16se="http://schemas.microsoft.com/office/word/2015/wordml/symex" xmlns:wpg="http://schemas.microsoft.com/office/word/2010/wordprocessingGroup" xmlns:wpi="http://schemas.microsoft.com/office/word/2010/wordprocessingInk" xmlns:wne="http://schemas.microsoft.com/office/word/2006/wordml" xmlns:wps="http://schemas.microsoft.com/office/word/2010/wordprocessingShape" mc:Ignorable="w14 w15 w16se w16cid w16 w16cex w16sdtdh w16du wp14">
   <w:abstractNum w:abstractNumId="0" w15:restartNumberingAfterBreak="0">
     <w:nsid w:val="63F16AD1"/>
     <w:multiLevelType w:val="hybridMultilevel"/>
@@ -19473,6 +20697,155 @@
     </w:lvl>
   </w:abstractNum>
   <w:abstractNum w:abstractNumId="1" w15:restartNumberingAfterBreak="0">
+    <w:nsid w:val="72BA0D3E"/>
+    <w:multiLevelType w:val="multilevel"/>
+    <w:tmpl w:val="69A44D92"/>
+    <w:lvl w:ilvl="0">
+      <w:start w:val="1"/>
+      <w:numFmt w:val="bullet"/>
+      <w:lvlText w:val=""/>
+      <w:lvlJc w:val="left"/>
+      <w:pPr>
+        <w:tabs>
+          <w:tab w:val="num" w:pos="720"/>
+        </w:tabs>
+        <w:ind w:left="720" w:hanging="360"/>
+      </w:pPr>
+      <w:rPr>
+        <w:rFonts w:ascii="Symbol" w:hAnsi="Symbol" w:hint="default"/>
+        <w:sz w:val="20"/>
+      </w:rPr>
+    </w:lvl>
+    <w:lvl w:ilvl="1" w:tentative="1">
+      <w:start w:val="1"/>
+      <w:numFmt w:val="bullet"/>
+      <w:lvlText w:val="o"/>
+      <w:lvlJc w:val="left"/>
+      <w:pPr>
+        <w:tabs>
+          <w:tab w:val="num" w:pos="1440"/>
+        </w:tabs>
+        <w:ind w:left="1440" w:hanging="360"/>
+      </w:pPr>
+      <w:rPr>
+        <w:rFonts w:ascii="Courier New" w:hAnsi="Courier New" w:hint="default"/>
+        <w:sz w:val="20"/>
+      </w:rPr>
+    </w:lvl>
+    <w:lvl w:ilvl="2" w:tentative="1">
+      <w:start w:val="1"/>
+      <w:numFmt w:val="bullet"/>
+      <w:lvlText w:val=""/>
+      <w:lvlJc w:val="left"/>
+      <w:pPr>
+        <w:tabs>
+          <w:tab w:val="num" w:pos="2160"/>
+        </w:tabs>
+        <w:ind w:left="2160" w:hanging="360"/>
+      </w:pPr>
+      <w:rPr>
+        <w:rFonts w:ascii="Wingdings" w:hAnsi="Wingdings" w:hint="default"/>
+        <w:sz w:val="20"/>
+      </w:rPr>
+    </w:lvl>
+    <w:lvl w:ilvl="3" w:tentative="1">
+      <w:start w:val="1"/>
+      <w:numFmt w:val="bullet"/>
+      <w:lvlText w:val=""/>
+      <w:lvlJc w:val="left"/>
+      <w:pPr>
+        <w:tabs>
+          <w:tab w:val="num" w:pos="2880"/>
+        </w:tabs>
+        <w:ind w:left="2880" w:hanging="360"/>
+      </w:pPr>
+      <w:rPr>
+        <w:rFonts w:ascii="Wingdings" w:hAnsi="Wingdings" w:hint="default"/>
+        <w:sz w:val="20"/>
+      </w:rPr>
+    </w:lvl>
+    <w:lvl w:ilvl="4" w:tentative="1">
+      <w:start w:val="1"/>
+      <w:numFmt w:val="bullet"/>
+      <w:lvlText w:val=""/>
+      <w:lvlJc w:val="left"/>
+      <w:pPr>
+        <w:tabs>
+          <w:tab w:val="num" w:pos="3600"/>
+        </w:tabs>
+        <w:ind w:left="3600" w:hanging="360"/>
+      </w:pPr>
+      <w:rPr>
+        <w:rFonts w:ascii="Wingdings" w:hAnsi="Wingdings" w:hint="default"/>
+        <w:sz w:val="20"/>
+      </w:rPr>
+    </w:lvl>
+    <w:lvl w:ilvl="5" w:tentative="1">
+      <w:start w:val="1"/>
+      <w:numFmt w:val="bullet"/>
+      <w:lvlText w:val=""/>
+      <w:lvlJc w:val="left"/>
+      <w:pPr>
+        <w:tabs>
+          <w:tab w:val="num" w:pos="4320"/>
+        </w:tabs>
+        <w:ind w:left="4320" w:hanging="360"/>
+      </w:pPr>
+      <w:rPr>
+        <w:rFonts w:ascii="Wingdings" w:hAnsi="Wingdings" w:hint="default"/>
+        <w:sz w:val="20"/>
+      </w:rPr>
+    </w:lvl>
+    <w:lvl w:ilvl="6" w:tentative="1">
+      <w:start w:val="1"/>
+      <w:numFmt w:val="bullet"/>
+      <w:lvlText w:val=""/>
+      <w:lvlJc w:val="left"/>
+      <w:pPr>
+        <w:tabs>
+          <w:tab w:val="num" w:pos="5040"/>
+        </w:tabs>
+        <w:ind w:left="5040" w:hanging="360"/>
+      </w:pPr>
+      <w:rPr>
+        <w:rFonts w:ascii="Wingdings" w:hAnsi="Wingdings" w:hint="default"/>
+        <w:sz w:val="20"/>
+      </w:rPr>
+    </w:lvl>
+    <w:lvl w:ilvl="7" w:tentative="1">
+      <w:start w:val="1"/>
+      <w:numFmt w:val="bullet"/>
+      <w:lvlText w:val=""/>
+      <w:lvlJc w:val="left"/>
+      <w:pPr>
+        <w:tabs>
+          <w:tab w:val="num" w:pos="5760"/>
+        </w:tabs>
+        <w:ind w:left="5760" w:hanging="360"/>
+      </w:pPr>
+      <w:rPr>
+        <w:rFonts w:ascii="Wingdings" w:hAnsi="Wingdings" w:hint="default"/>
+        <w:sz w:val="20"/>
+      </w:rPr>
+    </w:lvl>
+    <w:lvl w:ilvl="8" w:tentative="1">
+      <w:start w:val="1"/>
+      <w:numFmt w:val="bullet"/>
+      <w:lvlText w:val=""/>
+      <w:lvlJc w:val="left"/>
+      <w:pPr>
+        <w:tabs>
+          <w:tab w:val="num" w:pos="6480"/>
+        </w:tabs>
+        <w:ind w:left="6480" w:hanging="360"/>
+      </w:pPr>
+      <w:rPr>
+        <w:rFonts w:ascii="Wingdings" w:hAnsi="Wingdings" w:hint="default"/>
+        <w:sz w:val="20"/>
+      </w:rPr>
+    </w:lvl>
+  </w:abstractNum>
+  <w:abstractNum w:abstractNumId="2" w15:restartNumberingAfterBreak="0">
     <w:nsid w:val="753662D2"/>
     <w:multiLevelType w:val="hybridMultilevel"/>
     <w:tmpl w:val="E528C43C"/>
@@ -19585,7 +20958,7 @@
       </w:rPr>
     </w:lvl>
   </w:abstractNum>
-  <w:abstractNum w:abstractNumId="2" w15:restartNumberingAfterBreak="0">
+  <w:abstractNum w:abstractNumId="3" w15:restartNumberingAfterBreak="0">
     <w:nsid w:val="770F39AA"/>
     <w:multiLevelType w:val="hybridMultilevel"/>
     <w:tmpl w:val="C2F01366"/>
@@ -19698,20 +21071,23 @@
       </w:rPr>
     </w:lvl>
   </w:abstractNum>
-  <w:num w:numId="1">
-    <w:abstractNumId w:val="1"/>
+  <w:num w:numId="1" w16cid:durableId="1041321673">
+    <w:abstractNumId w:val="2"/>
   </w:num>
-  <w:num w:numId="2">
+  <w:num w:numId="2" w16cid:durableId="444663994">
     <w:abstractNumId w:val="0"/>
   </w:num>
-  <w:num w:numId="3">
-    <w:abstractNumId w:val="2"/>
+  <w:num w:numId="3" w16cid:durableId="928079925">
+    <w:abstractNumId w:val="3"/>
+  </w:num>
+  <w:num w:numId="4" w16cid:durableId="576135144">
+    <w:abstractNumId w:val="1"/>
   </w:num>
 </w:numbering>
 </file>
 
 <file path=word/styles.xml><?xml version="1.0" encoding="utf-8"?>
-<w:styles xmlns:mc="http://schemas.openxmlformats.org/markup-compatibility/2006" xmlns:r="http://schemas.openxmlformats.org/officeDocument/2006/relationships" xmlns:w="http://schemas.openxmlformats.org/wordprocessingml/2006/main" xmlns:w14="http://schemas.microsoft.com/office/word/2010/wordml" xmlns:w15="http://schemas.microsoft.com/office/word/2012/wordml" xmlns:w16cex="http://schemas.microsoft.com/office/word/2018/wordml/cex" xmlns:w16cid="http://schemas.microsoft.com/office/word/2016/wordml/cid" xmlns:w16="http://schemas.microsoft.com/office/word/2018/wordml" xmlns:w16se="http://schemas.microsoft.com/office/word/2015/wordml/symex" mc:Ignorable="w14 w15 w16se w16cid w16 w16cex">
+<w:styles xmlns:mc="http://schemas.openxmlformats.org/markup-compatibility/2006" xmlns:r="http://schemas.openxmlformats.org/officeDocument/2006/relationships" xmlns:w="http://schemas.openxmlformats.org/wordprocessingml/2006/main" xmlns:w14="http://schemas.microsoft.com/office/word/2010/wordml" xmlns:w15="http://schemas.microsoft.com/office/word/2012/wordml" xmlns:w16cex="http://schemas.microsoft.com/office/word/2018/wordml/cex" xmlns:w16cid="http://schemas.microsoft.com/office/word/2016/wordml/cid" xmlns:w16="http://schemas.microsoft.com/office/word/2018/wordml" xmlns:w16du="http://schemas.microsoft.com/office/word/2023/wordml/word16du" xmlns:w16sdtdh="http://schemas.microsoft.com/office/word/2020/wordml/sdtdatahash" xmlns:w16se="http://schemas.microsoft.com/office/word/2015/wordml/symex" mc:Ignorable="w14 w15 w16se w16cid w16 w16cex w16sdtdh w16du">
   <w:docDefaults>
     <w:rPrDefault>
       <w:rPr>

</xml_diff>